<commit_message>
OK jusqu'à Sprint II, manque diagrammes
</commit_message>
<xml_diff>
--- a/Portfolio.docx
+++ b/Portfolio.docx
@@ -926,7 +926,7 @@
             </w:rPr>
             <w:fldChar w:fldCharType="separate"/>
           </w:r>
-          <w:hyperlink w:anchor="_Toc102659203" w:history="1">
+          <w:hyperlink w:anchor="_Toc102661405" w:history="1">
             <w:r>
               <w:rPr>
                 <w:rStyle w:val="Lienhypertexte"/>
@@ -953,7 +953,7 @@
                 <w:noProof/>
                 <w:webHidden/>
               </w:rPr>
-              <w:instrText xml:space="preserve"> PAGEREF _Toc102659203 \h </w:instrText>
+              <w:instrText xml:space="preserve"> PAGEREF _Toc102661405 \h </w:instrText>
             </w:r>
             <w:r>
               <w:rPr>
@@ -1000,7 +1000,7 @@
               <w:noProof/>
             </w:rPr>
           </w:pPr>
-          <w:hyperlink w:anchor="_Toc102659204" w:history="1">
+          <w:hyperlink w:anchor="_Toc102661406" w:history="1">
             <w:r>
               <w:rPr>
                 <w:rStyle w:val="Lienhypertexte"/>
@@ -1045,7 +1045,7 @@
                 <w:noProof/>
                 <w:webHidden/>
               </w:rPr>
-              <w:instrText xml:space="preserve"> PAGEREF _Toc102659204 \h </w:instrText>
+              <w:instrText xml:space="preserve"> PAGEREF _Toc102661406 \h </w:instrText>
             </w:r>
             <w:r>
               <w:rPr>
@@ -1092,7 +1092,7 @@
               <w:szCs w:val="24"/>
             </w:rPr>
           </w:pPr>
-          <w:hyperlink w:anchor="_Toc102659205" w:history="1">
+          <w:hyperlink w:anchor="_Toc102661407" w:history="1">
             <w:r>
               <w:rPr>
                 <w:rStyle w:val="Lienhypertexte"/>
@@ -1137,7 +1137,7 @@
                 <w:noProof/>
                 <w:webHidden/>
               </w:rPr>
-              <w:instrText xml:space="preserve"> PAGEREF _Toc102659205 \h </w:instrText>
+              <w:instrText xml:space="preserve"> PAGEREF _Toc102661407 \h </w:instrText>
             </w:r>
             <w:r>
               <w:rPr>
@@ -1184,7 +1184,7 @@
               <w:szCs w:val="24"/>
             </w:rPr>
           </w:pPr>
-          <w:hyperlink w:anchor="_Toc102659206" w:history="1">
+          <w:hyperlink w:anchor="_Toc102661408" w:history="1">
             <w:r>
               <w:rPr>
                 <w:rStyle w:val="Lienhypertexte"/>
@@ -1229,7 +1229,7 @@
                 <w:noProof/>
                 <w:webHidden/>
               </w:rPr>
-              <w:instrText xml:space="preserve"> PAGEREF _Toc102659206 \h </w:instrText>
+              <w:instrText xml:space="preserve"> PAGEREF _Toc102661408 \h </w:instrText>
             </w:r>
             <w:r>
               <w:rPr>
@@ -1274,7 +1274,7 @@
               <w:szCs w:val="24"/>
             </w:rPr>
           </w:pPr>
-          <w:hyperlink w:anchor="_Toc102659207" w:history="1">
+          <w:hyperlink w:anchor="_Toc102661409" w:history="1">
             <w:r>
               <w:rPr>
                 <w:rStyle w:val="Lienhypertexte"/>
@@ -1317,7 +1317,7 @@
                 <w:noProof/>
                 <w:webHidden/>
               </w:rPr>
-              <w:instrText xml:space="preserve"> PAGEREF _Toc102659207 \h </w:instrText>
+              <w:instrText xml:space="preserve"> PAGEREF _Toc102661409 \h </w:instrText>
             </w:r>
             <w:r>
               <w:rPr>
@@ -1362,7 +1362,7 @@
               <w:szCs w:val="24"/>
             </w:rPr>
           </w:pPr>
-          <w:hyperlink w:anchor="_Toc102659208" w:history="1">
+          <w:hyperlink w:anchor="_Toc102661410" w:history="1">
             <w:r>
               <w:rPr>
                 <w:rStyle w:val="Lienhypertexte"/>
@@ -1405,7 +1405,7 @@
                 <w:noProof/>
                 <w:webHidden/>
               </w:rPr>
-              <w:instrText xml:space="preserve"> PAGEREF _Toc102659208 \h </w:instrText>
+              <w:instrText xml:space="preserve"> PAGEREF _Toc102661410 \h </w:instrText>
             </w:r>
             <w:r>
               <w:rPr>
@@ -1450,7 +1450,7 @@
               <w:szCs w:val="24"/>
             </w:rPr>
           </w:pPr>
-          <w:hyperlink w:anchor="_Toc102659209" w:history="1">
+          <w:hyperlink w:anchor="_Toc102661411" w:history="1">
             <w:r>
               <w:rPr>
                 <w:rStyle w:val="Lienhypertexte"/>
@@ -1493,7 +1493,7 @@
                 <w:noProof/>
                 <w:webHidden/>
               </w:rPr>
-              <w:instrText xml:space="preserve"> PAGEREF _Toc102659209 \h </w:instrText>
+              <w:instrText xml:space="preserve"> PAGEREF _Toc102661411 \h </w:instrText>
             </w:r>
             <w:r>
               <w:rPr>
@@ -1538,7 +1538,7 @@
               <w:szCs w:val="24"/>
             </w:rPr>
           </w:pPr>
-          <w:hyperlink w:anchor="_Toc102659210" w:history="1">
+          <w:hyperlink w:anchor="_Toc102661412" w:history="1">
             <w:r>
               <w:rPr>
                 <w:rStyle w:val="Lienhypertexte"/>
@@ -1581,7 +1581,7 @@
                 <w:noProof/>
                 <w:webHidden/>
               </w:rPr>
-              <w:instrText xml:space="preserve"> PAGEREF _Toc102659210 \h </w:instrText>
+              <w:instrText xml:space="preserve"> PAGEREF _Toc102661412 \h </w:instrText>
             </w:r>
             <w:r>
               <w:rPr>
@@ -1626,7 +1626,7 @@
               <w:szCs w:val="24"/>
             </w:rPr>
           </w:pPr>
-          <w:hyperlink w:anchor="_Toc102659211" w:history="1">
+          <w:hyperlink w:anchor="_Toc102661413" w:history="1">
             <w:r>
               <w:rPr>
                 <w:rStyle w:val="Lienhypertexte"/>
@@ -1669,7 +1669,7 @@
                 <w:noProof/>
                 <w:webHidden/>
               </w:rPr>
-              <w:instrText xml:space="preserve"> PAGEREF _Toc102659211 \h </w:instrText>
+              <w:instrText xml:space="preserve"> PAGEREF _Toc102661413 \h </w:instrText>
             </w:r>
             <w:r>
               <w:rPr>
@@ -1714,7 +1714,7 @@
               <w:szCs w:val="24"/>
             </w:rPr>
           </w:pPr>
-          <w:hyperlink w:anchor="_Toc102659212" w:history="1">
+          <w:hyperlink w:anchor="_Toc102661414" w:history="1">
             <w:r>
               <w:rPr>
                 <w:rStyle w:val="Lienhypertexte"/>
@@ -1757,7 +1757,7 @@
                 <w:noProof/>
                 <w:webHidden/>
               </w:rPr>
-              <w:instrText xml:space="preserve"> PAGEREF _Toc102659212 \h </w:instrText>
+              <w:instrText xml:space="preserve"> PAGEREF _Toc102661414 \h </w:instrText>
             </w:r>
             <w:r>
               <w:rPr>
@@ -1802,7 +1802,7 @@
               <w:szCs w:val="24"/>
             </w:rPr>
           </w:pPr>
-          <w:hyperlink w:anchor="_Toc102659213" w:history="1">
+          <w:hyperlink w:anchor="_Toc102661415" w:history="1">
             <w:r>
               <w:rPr>
                 <w:rStyle w:val="Lienhypertexte"/>
@@ -1845,7 +1845,7 @@
                 <w:noProof/>
                 <w:webHidden/>
               </w:rPr>
-              <w:instrText xml:space="preserve"> PAGEREF _Toc102659213 \h </w:instrText>
+              <w:instrText xml:space="preserve"> PAGEREF _Toc102661415 \h </w:instrText>
             </w:r>
             <w:r>
               <w:rPr>
@@ -1892,7 +1892,7 @@
               <w:noProof/>
             </w:rPr>
           </w:pPr>
-          <w:hyperlink w:anchor="_Toc102659214" w:history="1">
+          <w:hyperlink w:anchor="_Toc102661416" w:history="1">
             <w:r>
               <w:rPr>
                 <w:rStyle w:val="Lienhypertexte"/>
@@ -1937,7 +1937,7 @@
                 <w:noProof/>
                 <w:webHidden/>
               </w:rPr>
-              <w:instrText xml:space="preserve"> PAGEREF _Toc102659214 \h </w:instrText>
+              <w:instrText xml:space="preserve"> PAGEREF _Toc102661416 \h </w:instrText>
             </w:r>
             <w:r>
               <w:rPr>
@@ -1984,7 +1984,7 @@
               <w:szCs w:val="24"/>
             </w:rPr>
           </w:pPr>
-          <w:hyperlink w:anchor="_Toc102659215" w:history="1">
+          <w:hyperlink w:anchor="_Toc102661417" w:history="1">
             <w:r>
               <w:rPr>
                 <w:rStyle w:val="Lienhypertexte"/>
@@ -2029,7 +2029,7 @@
                 <w:noProof/>
                 <w:webHidden/>
               </w:rPr>
-              <w:instrText xml:space="preserve"> PAGEREF _Toc102659215 \h </w:instrText>
+              <w:instrText xml:space="preserve"> PAGEREF _Toc102661417 \h </w:instrText>
             </w:r>
             <w:r>
               <w:rPr>
@@ -2076,7 +2076,7 @@
               <w:szCs w:val="24"/>
             </w:rPr>
           </w:pPr>
-          <w:hyperlink w:anchor="_Toc102659216" w:history="1">
+          <w:hyperlink w:anchor="_Toc102661418" w:history="1">
             <w:r>
               <w:rPr>
                 <w:rStyle w:val="Lienhypertexte"/>
@@ -2121,7 +2121,7 @@
                 <w:noProof/>
                 <w:webHidden/>
               </w:rPr>
-              <w:instrText xml:space="preserve"> PAGEREF _Toc102659216 \h </w:instrText>
+              <w:instrText xml:space="preserve"> PAGEREF _Toc102661418 \h </w:instrText>
             </w:r>
             <w:r>
               <w:rPr>
@@ -2168,7 +2168,7 @@
               <w:szCs w:val="24"/>
             </w:rPr>
           </w:pPr>
-          <w:hyperlink w:anchor="_Toc102659217" w:history="1">
+          <w:hyperlink w:anchor="_Toc102661419" w:history="1">
             <w:r>
               <w:rPr>
                 <w:rStyle w:val="Lienhypertexte"/>
@@ -2213,7 +2213,7 @@
                 <w:noProof/>
                 <w:webHidden/>
               </w:rPr>
-              <w:instrText xml:space="preserve"> PAGEREF _Toc102659217 \h </w:instrText>
+              <w:instrText xml:space="preserve"> PAGEREF _Toc102661419 \h </w:instrText>
             </w:r>
             <w:r>
               <w:rPr>
@@ -2260,7 +2260,7 @@
               <w:szCs w:val="24"/>
             </w:rPr>
           </w:pPr>
-          <w:hyperlink w:anchor="_Toc102659218" w:history="1">
+          <w:hyperlink w:anchor="_Toc102661420" w:history="1">
             <w:r>
               <w:rPr>
                 <w:rStyle w:val="Lienhypertexte"/>
@@ -2305,7 +2305,7 @@
                 <w:noProof/>
                 <w:webHidden/>
               </w:rPr>
-              <w:instrText xml:space="preserve"> PAGEREF _Toc102659218 \h </w:instrText>
+              <w:instrText xml:space="preserve"> PAGEREF _Toc102661420 \h </w:instrText>
             </w:r>
             <w:r>
               <w:rPr>
@@ -2352,7 +2352,7 @@
               <w:szCs w:val="24"/>
             </w:rPr>
           </w:pPr>
-          <w:hyperlink w:anchor="_Toc102659219" w:history="1">
+          <w:hyperlink w:anchor="_Toc102661421" w:history="1">
             <w:r>
               <w:rPr>
                 <w:rStyle w:val="Lienhypertexte"/>
@@ -2397,7 +2397,7 @@
                 <w:noProof/>
                 <w:webHidden/>
               </w:rPr>
-              <w:instrText xml:space="preserve"> PAGEREF _Toc102659219 \h </w:instrText>
+              <w:instrText xml:space="preserve"> PAGEREF _Toc102661421 \h </w:instrText>
             </w:r>
             <w:r>
               <w:rPr>
@@ -2417,7 +2417,7 @@
                 <w:noProof/>
                 <w:webHidden/>
               </w:rPr>
-              <w:t>8</w:t>
+              <w:t>9</w:t>
             </w:r>
             <w:r>
               <w:rPr>
@@ -2444,7 +2444,7 @@
               <w:noProof/>
             </w:rPr>
           </w:pPr>
-          <w:hyperlink w:anchor="_Toc102659220" w:history="1">
+          <w:hyperlink w:anchor="_Toc102661422" w:history="1">
             <w:r>
               <w:rPr>
                 <w:rStyle w:val="Lienhypertexte"/>
@@ -2489,7 +2489,7 @@
                 <w:noProof/>
                 <w:webHidden/>
               </w:rPr>
-              <w:instrText xml:space="preserve"> PAGEREF _Toc102659220 \h </w:instrText>
+              <w:instrText xml:space="preserve"> PAGEREF _Toc102661422 \h </w:instrText>
             </w:r>
             <w:r>
               <w:rPr>
@@ -2536,7 +2536,7 @@
               <w:szCs w:val="24"/>
             </w:rPr>
           </w:pPr>
-          <w:hyperlink w:anchor="_Toc102659221" w:history="1">
+          <w:hyperlink w:anchor="_Toc102661423" w:history="1">
             <w:r>
               <w:rPr>
                 <w:rStyle w:val="Lienhypertexte"/>
@@ -2581,7 +2581,7 @@
                 <w:noProof/>
                 <w:webHidden/>
               </w:rPr>
-              <w:instrText xml:space="preserve"> PAGEREF _Toc102659221 \h </w:instrText>
+              <w:instrText xml:space="preserve"> PAGEREF _Toc102661423 \h </w:instrText>
             </w:r>
             <w:r>
               <w:rPr>
@@ -2628,7 +2628,7 @@
               <w:szCs w:val="24"/>
             </w:rPr>
           </w:pPr>
-          <w:hyperlink w:anchor="_Toc102659222" w:history="1">
+          <w:hyperlink w:anchor="_Toc102661424" w:history="1">
             <w:r>
               <w:rPr>
                 <w:rStyle w:val="Lienhypertexte"/>
@@ -2673,7 +2673,7 @@
                 <w:noProof/>
                 <w:webHidden/>
               </w:rPr>
-              <w:instrText xml:space="preserve"> PAGEREF _Toc102659222 \h </w:instrText>
+              <w:instrText xml:space="preserve"> PAGEREF _Toc102661424 \h </w:instrText>
             </w:r>
             <w:r>
               <w:rPr>
@@ -2720,7 +2720,7 @@
               <w:szCs w:val="24"/>
             </w:rPr>
           </w:pPr>
-          <w:hyperlink w:anchor="_Toc102659223" w:history="1">
+          <w:hyperlink w:anchor="_Toc102661425" w:history="1">
             <w:r>
               <w:rPr>
                 <w:rStyle w:val="Lienhypertexte"/>
@@ -2765,7 +2765,7 @@
                 <w:noProof/>
                 <w:webHidden/>
               </w:rPr>
-              <w:instrText xml:space="preserve"> PAGEREF _Toc102659223 \h </w:instrText>
+              <w:instrText xml:space="preserve"> PAGEREF _Toc102661425 \h </w:instrText>
             </w:r>
             <w:r>
               <w:rPr>
@@ -2812,7 +2812,7 @@
               <w:szCs w:val="24"/>
             </w:rPr>
           </w:pPr>
-          <w:hyperlink w:anchor="_Toc102659224" w:history="1">
+          <w:hyperlink w:anchor="_Toc102661426" w:history="1">
             <w:r>
               <w:rPr>
                 <w:rStyle w:val="Lienhypertexte"/>
@@ -2857,7 +2857,7 @@
                 <w:noProof/>
                 <w:webHidden/>
               </w:rPr>
-              <w:instrText xml:space="preserve"> PAGEREF _Toc102659224 \h </w:instrText>
+              <w:instrText xml:space="preserve"> PAGEREF _Toc102661426 \h </w:instrText>
             </w:r>
             <w:r>
               <w:rPr>
@@ -2877,7 +2877,7 @@
                 <w:noProof/>
                 <w:webHidden/>
               </w:rPr>
-              <w:t>9</w:t>
+              <w:t>10</w:t>
             </w:r>
             <w:r>
               <w:rPr>
@@ -2904,7 +2904,7 @@
               <w:szCs w:val="24"/>
             </w:rPr>
           </w:pPr>
-          <w:hyperlink w:anchor="_Toc102659225" w:history="1">
+          <w:hyperlink w:anchor="_Toc102661427" w:history="1">
             <w:r>
               <w:rPr>
                 <w:rStyle w:val="Lienhypertexte"/>
@@ -2949,7 +2949,7 @@
                 <w:noProof/>
                 <w:webHidden/>
               </w:rPr>
-              <w:instrText xml:space="preserve"> PAGEREF _Toc102659225 \h </w:instrText>
+              <w:instrText xml:space="preserve"> PAGEREF _Toc102661427 \h </w:instrText>
             </w:r>
             <w:r>
               <w:rPr>
@@ -2969,7 +2969,7 @@
                 <w:noProof/>
                 <w:webHidden/>
               </w:rPr>
-              <w:t>9</w:t>
+              <w:t>10</w:t>
             </w:r>
             <w:r>
               <w:rPr>
@@ -2996,7 +2996,7 @@
               <w:szCs w:val="24"/>
             </w:rPr>
           </w:pPr>
-          <w:hyperlink w:anchor="_Toc102659226" w:history="1">
+          <w:hyperlink w:anchor="_Toc102661428" w:history="1">
             <w:r>
               <w:rPr>
                 <w:rStyle w:val="Lienhypertexte"/>
@@ -3041,7 +3041,7 @@
                 <w:noProof/>
                 <w:webHidden/>
               </w:rPr>
-              <w:instrText xml:space="preserve"> PAGEREF _Toc102659226 \h </w:instrText>
+              <w:instrText xml:space="preserve"> PAGEREF _Toc102661428 \h </w:instrText>
             </w:r>
             <w:r>
               <w:rPr>
@@ -3061,7 +3061,7 @@
                 <w:noProof/>
                 <w:webHidden/>
               </w:rPr>
-              <w:t>10</w:t>
+              <w:t>11</w:t>
             </w:r>
             <w:r>
               <w:rPr>
@@ -3116,7 +3116,7 @@
       <w:bookmarkStart w:id="1" w:name="_uo3x874m8ahb" w:colFirst="0" w:colLast="0"/>
       <w:bookmarkStart w:id="2" w:name="_i3nb8yktyn8l" w:colFirst="0" w:colLast="0"/>
       <w:bookmarkStart w:id="3" w:name="_67gz2hu1szep" w:colFirst="0" w:colLast="0"/>
-      <w:bookmarkStart w:id="4" w:name="_Toc102659203"/>
+      <w:bookmarkStart w:id="4" w:name="_Toc102661405"/>
       <w:bookmarkEnd w:id="1"/>
       <w:bookmarkEnd w:id="2"/>
       <w:bookmarkEnd w:id="3"/>
@@ -3164,7 +3164,7 @@
       <w:pPr>
         <w:pStyle w:val="Titre1"/>
       </w:pPr>
-      <w:bookmarkStart w:id="5" w:name="_Toc102659204"/>
+      <w:bookmarkStart w:id="5" w:name="_Toc102661406"/>
       <w:r>
         <w:lastRenderedPageBreak/>
         <w:t>METHODOLOGIE</w:t>
@@ -3175,7 +3175,7 @@
       <w:pPr>
         <w:pStyle w:val="Titre2"/>
       </w:pPr>
-      <w:bookmarkStart w:id="6" w:name="_Toc102659205"/>
+      <w:bookmarkStart w:id="6" w:name="_Toc102661407"/>
       <w:r>
         <w:t>Description de l’équipe</w:t>
       </w:r>
@@ -3436,7 +3436,7 @@
       <w:pPr>
         <w:pStyle w:val="Titre2"/>
       </w:pPr>
-      <w:bookmarkStart w:id="7" w:name="_Toc102659206"/>
+      <w:bookmarkStart w:id="7" w:name="_Toc102661408"/>
       <w:r>
         <w:t>Description du mode de collaboration</w:t>
       </w:r>
@@ -3726,7 +3726,7 @@
       <w:pPr>
         <w:pStyle w:val="Titre3"/>
       </w:pPr>
-      <w:bookmarkStart w:id="8" w:name="_Toc102659207"/>
+      <w:bookmarkStart w:id="8" w:name="_Toc102661409"/>
       <w:r>
         <w:t>Séance hebdomadaire</w:t>
       </w:r>
@@ -4011,7 +4011,7 @@
       <w:pPr>
         <w:pStyle w:val="Titre3"/>
       </w:pPr>
-      <w:bookmarkStart w:id="9" w:name="_Toc102659208"/>
+      <w:bookmarkStart w:id="9" w:name="_Toc102661410"/>
       <w:r>
         <w:t>Organisation</w:t>
       </w:r>
@@ -4097,7 +4097,7 @@
       <w:pPr>
         <w:pStyle w:val="Titre3"/>
       </w:pPr>
-      <w:bookmarkStart w:id="10" w:name="_Toc102659209"/>
+      <w:bookmarkStart w:id="10" w:name="_Toc102661411"/>
       <w:r>
         <w:lastRenderedPageBreak/>
         <w:t>Convention de nommages</w:t>
@@ -4377,7 +4377,7 @@
       <w:pPr>
         <w:pStyle w:val="Titre3"/>
       </w:pPr>
-      <w:bookmarkStart w:id="11" w:name="_Toc102659210"/>
+      <w:bookmarkStart w:id="11" w:name="_Toc102661412"/>
       <w:r>
         <w:t>Autres c</w:t>
       </w:r>
@@ -4465,7 +4465,7 @@
       <w:pPr>
         <w:pStyle w:val="Titre3"/>
       </w:pPr>
-      <w:bookmarkStart w:id="12" w:name="_Toc102659211"/>
+      <w:bookmarkStart w:id="12" w:name="_Toc102661413"/>
       <w:r>
         <w:t>Principes</w:t>
       </w:r>
@@ -4681,7 +4681,7 @@
       <w:pPr>
         <w:pStyle w:val="Titre3"/>
       </w:pPr>
-      <w:bookmarkStart w:id="13" w:name="_Toc102659212"/>
+      <w:bookmarkStart w:id="13" w:name="_Toc102661414"/>
       <w:r>
         <w:t>Création de fonctionnalité</w:t>
       </w:r>
@@ -5022,7 +5022,7 @@
       <w:pPr>
         <w:pStyle w:val="Titre3"/>
       </w:pPr>
-      <w:bookmarkStart w:id="14" w:name="_Toc102659213"/>
+      <w:bookmarkStart w:id="14" w:name="_Toc102661415"/>
       <w:r>
         <w:lastRenderedPageBreak/>
         <w:t>Release</w:t>
@@ -5167,7 +5167,7 @@
       <w:pPr>
         <w:pStyle w:val="Titre1"/>
       </w:pPr>
-      <w:bookmarkStart w:id="15" w:name="_Toc102659214"/>
+      <w:bookmarkStart w:id="15" w:name="_Toc102661416"/>
       <w:r>
         <w:t>SPRINT I – DEVELOPPEMENT AGILE</w:t>
       </w:r>
@@ -5177,7 +5177,7 @@
       <w:pPr>
         <w:pStyle w:val="Titre2"/>
       </w:pPr>
-      <w:bookmarkStart w:id="16" w:name="_Toc102659215"/>
+      <w:bookmarkStart w:id="16" w:name="_Toc102661417"/>
       <w:r>
         <w:t>Collaboration</w:t>
       </w:r>
@@ -5439,7 +5439,7 @@
       <w:pPr>
         <w:pStyle w:val="Titre2"/>
       </w:pPr>
-      <w:bookmarkStart w:id="17" w:name="_Toc102659216"/>
+      <w:bookmarkStart w:id="17" w:name="_Toc102661418"/>
       <w:r>
         <w:lastRenderedPageBreak/>
         <w:t>Stories</w:t>
@@ -5453,14 +5453,31 @@
         </w:rPr>
       </w:pPr>
       <w:r>
-        <w:t>Nous avons choisi de diviser ce sprint en deux stories distinctes. La première consistait à créer un parseur pour les fichiers contenant les informations du site statique et la seconde consistait à gérer la command line. Le temps prévu pour la première story nous semblait plus conséquent et nous avons donc décidé de la diviser en deux sous-stories, respectivement le parseur markdown géré par Nicolas et le parseur yaml géré par Victoria tandis qu’Olivier s’occupait de la ligne de commande. Il s’est avéré que la ligne de commande demandait un plus gros investissement que prévu et nous n’avons donc pas eu le temps d’aller au bout de cette story, ce à quoi nous allons remédier au prochain sprint. En revanche,le parseur ne nous a pas posé de trop grande difficulté et nous avons donc pu aller au bout de cette story.</w:t>
+        <w:t>Nous avons choisi de diviser ce sprint en deux stories distinctes. La première consistait à créer un parseur pour les fichiers contenant les informations du site statique et la seconde consistait à gérer la command line. Le temps prévu pour la première story nous semblait plus conséquent et nous avons donc décidé de la diviser en deux tâches, respectivement le parseur markdown géré par Nicolas et le parseur yaml géré par Victoria, tandis qu’Olivier s’occupait de la ligne de commande. Il s’est avéré que la ligne de commande demandait un plus gros investissement que prévu et nous n’avons donc pas eu le temps d’aller au bout de cette story.</w:t>
+      </w:r>
+    </w:p>
+    <w:p>
+      <w:pPr>
+        <w:rPr>
+          <w:rFonts w:ascii="Times New Roman" w:hAnsi="Times New Roman"/>
+        </w:rPr>
+      </w:pPr>
+    </w:p>
+    <w:p>
+      <w:pPr>
+        <w:rPr>
+          <w:rFonts w:ascii="Times New Roman" w:hAnsi="Times New Roman"/>
+        </w:rPr>
+      </w:pPr>
+      <w:r>
+        <w:t>En ce qui concerne la story concernant le parseur, nous avions d’abord comme expliqué pensé séparer son implémentation en deux phases. Après recherches et réflexions, nous avons pensé à chercher du code déjà écrit (code reuse, c.f point suivant) ; nous avons finalement trouvé du code faisant ce qui était souhaité et l’avons ainsi implémenté par la suite sans difficulté.</w:t>
       </w:r>
     </w:p>
     <w:p>
       <w:pPr>
         <w:pStyle w:val="Titre2"/>
       </w:pPr>
-      <w:bookmarkStart w:id="18" w:name="_Toc102659217"/>
+      <w:bookmarkStart w:id="18" w:name="_Toc102661419"/>
       <w:r>
         <w:t>Code reuse</w:t>
       </w:r>
@@ -5473,159 +5490,22 @@
         </w:rPr>
       </w:pPr>
       <w:r>
-        <w:t>Pour le parseur, nous avons trouvé sur internet une librairie qui effectue automatiquement le parsing d’un fichier composé de yaml et de markdown. Alors que cette tâche nous semblait plutôt ardue, la découverte de cette librairie nous a largement simplifié la vie puisqu’il nous suffisait de rajouter des tests pour vérifier que tout fonctionne correctement. Nous sommes donc plutôt satisfait de notre utilisation de cette pratique agile.</w:t>
+        <w:t>Pour le parseur, nous avons trouvé - comme mentionné ci-dessus - sur internet une librairie qui effectue automatiquement le parsing d’un fichier composé de yaml et de markdown. Alors que cette tâche nous semblait plutôt ardue, la découverte de cette librairie nous a largement simplifié la vie puisqu’il nous suffisait de rajouter des tests pour vérifier que tout fonctionne correctement. Nous sommes donc plutôt satisfait de notre utilisation de cette pratique agile.</w:t>
       </w:r>
     </w:p>
     <w:p>
       <w:pPr>
         <w:pStyle w:val="Titre2"/>
       </w:pPr>
-      <w:bookmarkStart w:id="19" w:name="_Toc102659218"/>
+      <w:bookmarkStart w:id="19" w:name="_Toc102661420"/>
       <w:r>
         <w:t>Test-first programming</w:t>
       </w:r>
       <w:bookmarkEnd w:id="19"/>
     </w:p>
     <w:p>
-      <w:pPr>
-        <w:rPr>
-          <w:rFonts w:ascii="Times New Roman" w:hAnsi="Times New Roman"/>
-        </w:rPr>
-      </w:pPr>
-      <w:r>
-        <w:t>Nous avons essayé d’utiliser un maximum de tests unitaires afin de tester notre parseur. En effet, celui-ci devait réussir à lire des titres, des listes à puces ou encore des images en markdown ainsi que des méta-données en yaml.Nous avons testé chacun de ces aspects individuellement et nous sommes très content du résultat et de la mise en oeuvre de cette pratique puisque tous les tests ont passé. En revanche, nous n’avos pas eu l’occasion de mettre en place des tests unitaires pour la ligne de commande en raison des grosses difficultés rencontrées lors de son implémentation.</w:t>
-      </w:r>
-    </w:p>
-    <w:p>
-      <w:pPr>
-        <w:pStyle w:val="Titre2"/>
-      </w:pPr>
-      <w:bookmarkStart w:id="20" w:name="_Toc102659219"/>
-      <w:r>
-        <w:t>Commit early, commit often</w:t>
-      </w:r>
-      <w:bookmarkEnd w:id="20"/>
-    </w:p>
-    <w:p>
-      <w:pPr>
-        <w:rPr>
-          <w:lang w:val="fr"/>
-        </w:rPr>
-      </w:pPr>
-      <w:r>
-        <w:rPr>
-          <w:lang w:val="fr"/>
-        </w:rPr>
-        <w:t xml:space="preserve">Nous </w:t>
-      </w:r>
-    </w:p>
-    <w:p>
-      <w:pPr>
-        <w:spacing w:line="276" w:lineRule="auto"/>
-        <w:jc w:val="left"/>
-        <w:rPr>
-          <w:rFonts w:eastAsia="Oswald"/>
-          <w:color w:val="FF0000"/>
-        </w:rPr>
-      </w:pPr>
-      <w:r>
-        <w:rPr>
-          <w:rFonts w:eastAsia="Oswald"/>
-          <w:color w:val="FF0000"/>
-        </w:rPr>
-        <w:br w:type="page"/>
-      </w:r>
-    </w:p>
-    <w:p>
-      <w:pPr>
-        <w:pStyle w:val="Titre1"/>
-      </w:pPr>
-      <w:bookmarkStart w:id="21" w:name="_Toc102659220"/>
-      <w:r>
-        <w:lastRenderedPageBreak/>
-        <w:t>SPRINT II – DÉVELOPPEMENT AGILE</w:t>
-      </w:r>
-      <w:bookmarkEnd w:id="21"/>
-    </w:p>
-    <w:p>
-      <w:pPr>
-        <w:pStyle w:val="Titre2"/>
-      </w:pPr>
-      <w:bookmarkStart w:id="22" w:name="_Toc102659221"/>
-      <w:r>
-        <w:t>Conception incrémentale et décomposition</w:t>
-      </w:r>
-      <w:bookmarkEnd w:id="22"/>
-    </w:p>
-    <w:p>
-      <w:r>
-        <w:t>La conception incrémentale et la décomposition ont été difficiles à mettre en place pour ce second sprint car nous avions pris trop de retard lors du premier sprint. Nous avons donc décidé de récupérer directement le code fourni sur le github “statique” afin de repartir sur de bonnes bases pour le troisième sprint.</w:t>
-      </w:r>
-    </w:p>
-    <w:p>
-      <w:pPr>
-        <w:pStyle w:val="Titre2"/>
-      </w:pPr>
-      <w:bookmarkStart w:id="23" w:name="_Toc102659222"/>
-      <w:r>
-        <w:t>Stories</w:t>
-      </w:r>
-      <w:bookmarkEnd w:id="23"/>
-    </w:p>
-    <w:p>
-      <w:r>
-        <w:t>Les stories étaient déjà préparées grâce à la consigne mais en raison du retard, nous avons préféré investir le temps imparti dans l’organisation de la méthodologie. Et nous avons compté sur la correction du sprint 2 afin de récupérer une base de code saine.</w:t>
-      </w:r>
-    </w:p>
-    <w:p>
-      <w:pPr>
-        <w:pStyle w:val="Titre2"/>
-      </w:pPr>
-      <w:bookmarkStart w:id="24" w:name="_Toc102659223"/>
-      <w:r>
-        <w:t>Refactoring</w:t>
-      </w:r>
-      <w:bookmarkEnd w:id="24"/>
-    </w:p>
-    <w:p>
-      <w:r>
-        <w:t>Nous avons décidé d’abandonner notre version du projet afin de repartir sur une base nouvelle et saine en utilisant la correction mise à disposition sur github. Nous devons refactoriser la commande build avec une nouvelle classe car celle-ci n’est pas implémentée de manière optimale dans le code fourni et respecte mal la séparation des concepts. L’objectif est de factoriser cette commande durant le prochain sprint pour s’approprier le nouveau code.</w:t>
-      </w:r>
-    </w:p>
-    <w:p>
-      <w:pPr>
-        <w:pStyle w:val="Titre2"/>
-      </w:pPr>
-      <w:bookmarkStart w:id="25" w:name="_Toc102659224"/>
-      <w:r>
-        <w:t>Test d’intégration et tests systèmes</w:t>
-      </w:r>
-      <w:bookmarkEnd w:id="25"/>
-    </w:p>
-    <w:p>
-      <w:r>
-        <w:t xml:space="preserve">Nous n’avons pas eu le temps d’écrire des tests d’intégration et des tests systèmes car nous n’avions tout simplement pas de code à tester en raison des problèmes rencontrés lors du premier sprint. Cependant, de tels tests étaient déjà présents dans </w:t>
-      </w:r>
-      <w:r>
-        <w:t>la correction fournie sur github et nous les avons donc récupérés tels quels pour notre projet</w:t>
-      </w:r>
-      <w:r>
-        <w:t>.</w:t>
-      </w:r>
-    </w:p>
-    <w:p>
-      <w:pPr>
-        <w:pStyle w:val="Titre2"/>
-      </w:pPr>
-      <w:bookmarkStart w:id="26" w:name="_Toc102659225"/>
-      <w:r>
-        <w:t>Automatisation</w:t>
-      </w:r>
-      <w:bookmarkEnd w:id="26"/>
-    </w:p>
-    <w:p>
-      <w:r>
-        <w:t>Nous n’avons pas eu l’occasion d’appréhender d’action particulièrement répétitive lors de ce sprint. Cependant, nous avons vu après le sprint que d’autres groupes avaient automatisé leur Kanban ou le release. Vu notre avancement, nous ne voulons pas perdre de temps avec l’automatisation du release mais songeons à automatiser le kanban pour le prochain sprint.</w:t>
+      <w:r>
+        <w:t>Nous avons essayé d’utiliser un maximum de tests unitaires afin de tester notre parseur. En effet, celui-ci devait réussir à lire des titres, des listes à puces ou encore des images en markdown ainsi que des méta-données en yaml. Nous avons testé chacun de ces aspects individuellement et nous sommes très contents du résultat et de la mise en œuvre de cette pratique puisque tous les tests ont passé. En revanche, nous n'avons pas eu l’occasion de mettre en place des tests unitaires pour la ligne de commande en raison des difficultés rencontrées lors de son implémentation. Premièrement, la prise en main de picoCLI a pris plus de temps qu’anticipé. Ensuite, la rédaction des tests était orientée vers des tests d’intégration ce qui a entravé le développement car ils étaient complexes. Cependant, comme nous avons changé plusieurs fois la structure du parseur, la rédaction des tests à pris du temps de développement. De plus, pour la même raison les tests finaux du parseurs n’ont pas été implémentés.</w:t>
       </w:r>
     </w:p>
     <w:p>
@@ -5647,11 +5527,183 @@
       <w:pPr>
         <w:pStyle w:val="Titre2"/>
       </w:pPr>
-      <w:bookmarkStart w:id="27" w:name="_Toc102659226"/>
+      <w:bookmarkStart w:id="20" w:name="_Toc102661421"/>
       <w:r>
         <w:lastRenderedPageBreak/>
         <w:t>Commit early, commit often</w:t>
       </w:r>
+      <w:bookmarkEnd w:id="20"/>
+    </w:p>
+    <w:p>
+      <w:pPr>
+        <w:rPr>
+          <w:rFonts w:ascii="Times New Roman" w:hAnsi="Times New Roman"/>
+        </w:rPr>
+      </w:pPr>
+      <w:r>
+        <w:t>Nous avons essayé d’effectuer des commits le plus régulièrement possible avec des messages explicites. N’ayant pas jugé cela utile, nous n’avons pas mis en place de convention de nommage stricte pour les messages de commit, il nous semblait évident que ceux-ci se doivent d’être clairs et concis. </w:t>
+      </w:r>
+    </w:p>
+    <w:p>
+      <w:pPr>
+        <w:rPr>
+          <w:rFonts w:ascii="Times New Roman" w:hAnsi="Times New Roman"/>
+        </w:rPr>
+      </w:pPr>
+    </w:p>
+    <w:p>
+      <w:pPr>
+        <w:rPr>
+          <w:rFonts w:ascii="Times New Roman" w:hAnsi="Times New Roman"/>
+        </w:rPr>
+      </w:pPr>
+      <w:r>
+        <w:t>Nous avons une marge d’amélioration vis-à-vis de cet aspect. En effet, comme mentionné ci-dessus, nous avons pris plus de temps que prévu sur ce sprint et avons été bloqué.e.s à plusieurs reprises ; ce qui a rendu la fréquence des commits plus faible. </w:t>
+      </w:r>
+    </w:p>
+    <w:p>
+      <w:pPr>
+        <w:rPr>
+          <w:rFonts w:ascii="Times New Roman" w:hAnsi="Times New Roman"/>
+        </w:rPr>
+      </w:pPr>
+    </w:p>
+    <w:p>
+      <w:pPr>
+        <w:rPr>
+          <w:rFonts w:ascii="Times New Roman" w:hAnsi="Times New Roman"/>
+        </w:rPr>
+      </w:pPr>
+      <w:r>
+        <w:t>Notamment, nous avons rencontré des soucis avec la story command line ; lors de ce sprint Olivier a eu de la difficulté à réaliser la feature version et est resté bloqué dessus. Étant donné la répartition des tâches, le projet était en attente sur cette résolution, pour laquelle aucun commit n’a été réalisé.</w:t>
+      </w:r>
+    </w:p>
+    <w:p>
+      <w:pPr>
+        <w:spacing w:line="276" w:lineRule="auto"/>
+        <w:jc w:val="left"/>
+        <w:rPr>
+          <w:rFonts w:eastAsia="Oswald"/>
+          <w:color w:val="FF0000"/>
+        </w:rPr>
+      </w:pPr>
+    </w:p>
+    <w:p>
+      <w:pPr>
+        <w:pStyle w:val="Titre1"/>
+      </w:pPr>
+      <w:bookmarkStart w:id="21" w:name="_Toc102661422"/>
+      <w:r>
+        <w:t>SPRINT II – DÉVELOPPEMENT AGILE</w:t>
+      </w:r>
+      <w:bookmarkEnd w:id="21"/>
+    </w:p>
+    <w:p>
+      <w:pPr>
+        <w:pStyle w:val="Titre2"/>
+      </w:pPr>
+      <w:bookmarkStart w:id="22" w:name="_Toc102661423"/>
+      <w:r>
+        <w:t>Conception incrémentale et décomposition</w:t>
+      </w:r>
+      <w:bookmarkEnd w:id="22"/>
+    </w:p>
+    <w:p>
+      <w:r>
+        <w:t>La conception incrémentale et la décomposition ont été difficiles à mettre en place pour ce second sprint car nous avions pris trop de retard lors du premier sprint. Nous avons donc décidé de récupérer directement le code fourni sur le github “statique” afin de repartir sur de bonnes bases pour le troisième sprint.</w:t>
+      </w:r>
+    </w:p>
+    <w:p>
+      <w:pPr>
+        <w:pStyle w:val="Titre2"/>
+      </w:pPr>
+      <w:bookmarkStart w:id="23" w:name="_Toc102661424"/>
+      <w:r>
+        <w:t>Stories</w:t>
+      </w:r>
+      <w:bookmarkEnd w:id="23"/>
+    </w:p>
+    <w:p>
+      <w:r>
+        <w:t>Les stories étaient déjà préparées grâce à la consigne mais en raison du retard, nous avons préféré investir le temps imparti dans l’organisation de la méthodologie. Et nous avons compté sur la correction du sprint 2 afin de récupérer une base de code saine.</w:t>
+      </w:r>
+    </w:p>
+    <w:p>
+      <w:pPr>
+        <w:pStyle w:val="Titre2"/>
+      </w:pPr>
+      <w:bookmarkStart w:id="24" w:name="_Toc102661425"/>
+      <w:r>
+        <w:t>Refactoring</w:t>
+      </w:r>
+      <w:bookmarkEnd w:id="24"/>
+    </w:p>
+    <w:p>
+      <w:r>
+        <w:t>Nous avons décidé d’abandonner notre version du projet afin de repartir sur une base nouvelle et saine en utilisant la correction mise à disposition sur github. Nous devons refactoriser la commande build avec une nouvelle classe car celle-ci n’est pas implémentée de manière optimale dans le code fourni et respecte mal la séparation des concepts. L’objectif est de factoriser cette commande durant le prochain sprint pour s’approprier le nouveau code.</w:t>
+      </w:r>
+    </w:p>
+    <w:p>
+      <w:pPr>
+        <w:pStyle w:val="Titre2"/>
+      </w:pPr>
+      <w:bookmarkStart w:id="25" w:name="_Toc102661426"/>
+      <w:r>
+        <w:lastRenderedPageBreak/>
+        <w:t>Test d’intégration et tests systèmes</w:t>
+      </w:r>
+      <w:bookmarkEnd w:id="25"/>
+    </w:p>
+    <w:p>
+      <w:r>
+        <w:t xml:space="preserve">Nous n’avons pas eu le temps d’écrire des tests d’intégration et des tests systèmes car nous n’avions tout simplement pas de code à tester en raison des problèmes rencontrés lors du premier sprint. Cependant, de tels tests étaient déjà présents dans </w:t>
+      </w:r>
+      <w:r>
+        <w:t>la correction fournie sur github et nous les avons donc récupérés tels quels pour notre projet</w:t>
+      </w:r>
+      <w:r>
+        <w:t>.</w:t>
+      </w:r>
+    </w:p>
+    <w:p>
+      <w:pPr>
+        <w:pStyle w:val="Titre2"/>
+      </w:pPr>
+      <w:bookmarkStart w:id="26" w:name="_Toc102661427"/>
+      <w:r>
+        <w:t>Automatisation</w:t>
+      </w:r>
+      <w:bookmarkEnd w:id="26"/>
+    </w:p>
+    <w:p>
+      <w:r>
+        <w:t>Nous n’avons pas eu l’occasion d’appréhender d’action particulièrement répétitive lors de ce sprint. Cependant, nous avons vu après le sprint que d’autres groupes avaient automatisé leur Kanban ou le release. Vu notre avancement, nous ne voulons pas perdre de temps avec l’automatisation du release mais songeons à automatiser le kanban pour le prochain sprint.</w:t>
+      </w:r>
+    </w:p>
+    <w:p>
+      <w:pPr>
+        <w:spacing w:line="276" w:lineRule="auto"/>
+        <w:jc w:val="left"/>
+        <w:rPr>
+          <w:rFonts w:eastAsia="Arial" w:cs="Arial"/>
+          <w:sz w:val="32"/>
+          <w:szCs w:val="32"/>
+          <w:lang w:val="fr"/>
+        </w:rPr>
+      </w:pPr>
+      <w:r>
+        <w:br w:type="page"/>
+      </w:r>
+    </w:p>
+    <w:p>
+      <w:pPr>
+        <w:pStyle w:val="Titre2"/>
+      </w:pPr>
+      <w:bookmarkStart w:id="27" w:name="_Toc102661428"/>
+      <w:r>
+        <w:lastRenderedPageBreak/>
+        <w:t>Commit early, commit often</w:t>
+      </w:r>
       <w:bookmarkEnd w:id="27"/>
     </w:p>
     <w:p>
@@ -5732,6 +5784,8 @@
       </w:pPr>
     </w:p>
     <w:sectPr>
+      <w:footerReference w:type="even" r:id="rId10"/>
+      <w:footerReference w:type="default" r:id="rId11"/>
       <w:pgSz w:w="11909" w:h="16834"/>
       <w:pgMar w:top="1440" w:right="1440" w:bottom="1440" w:left="1440" w:header="720" w:footer="720" w:gutter="0"/>
       <w:pgNumType w:start="1"/>
@@ -5758,6 +5812,123 @@
     </w:p>
   </w:endnote>
 </w:endnotes>
+</file>
+
+<file path=word/footer1.xml><?xml version="1.0" encoding="utf-8"?>
+<w:ftr xmlns:wpc="http://schemas.microsoft.com/office/word/2010/wordprocessingCanvas" xmlns:cx="http://schemas.microsoft.com/office/drawing/2014/chartex" xmlns:cx1="http://schemas.microsoft.com/office/drawing/2015/9/8/chartex" xmlns:cx2="http://schemas.microsoft.com/office/drawing/2015/10/21/chartex" xmlns:cx3="http://schemas.microsoft.com/office/drawing/2016/5/9/chartex" xmlns:cx4="http://schemas.microsoft.com/office/drawing/2016/5/10/chartex" xmlns:cx5="http://schemas.microsoft.com/office/drawing/2016/5/11/chartex" xmlns:cx6="http://schemas.microsoft.com/office/drawing/2016/5/12/chartex" xmlns:cx7="http://schemas.microsoft.com/office/drawing/2016/5/13/chartex" xmlns:cx8="http://schemas.microsoft.com/office/drawing/2016/5/14/chartex" xmlns:mc="http://schemas.openxmlformats.org/markup-compatibility/2006" xmlns:aink="http://schemas.microsoft.com/office/drawing/2016/ink" xmlns:am3d="http://schemas.microsoft.com/office/drawing/2017/model3d" xmlns:o="urn:schemas-microsoft-com:office:office" xmlns:r="http://schemas.openxmlformats.org/officeDocument/2006/relationships" xmlns:m="http://schemas.openxmlformats.org/officeDocument/2006/math" xmlns:v="urn:schemas-microsoft-com:vml" xmlns:wp14="http://schemas.microsoft.com/office/word/2010/wordprocessingDrawing" xmlns:wp="http://schemas.openxmlformats.org/drawingml/2006/wordprocessingDrawing" xmlns:w10="urn:schemas-microsoft-com:office:word" xmlns:w="http://schemas.openxmlformats.org/wordprocessingml/2006/main" xmlns:w14="http://schemas.microsoft.com/office/word/2010/wordml" xmlns:w15="http://schemas.microsoft.com/office/word/2012/wordml" xmlns:w16cex="http://schemas.microsoft.com/office/word/2018/wordml/cex" xmlns:w16cid="http://schemas.microsoft.com/office/word/2016/wordml/cid" xmlns:w16="http://schemas.microsoft.com/office/word/2018/wordml" xmlns:w16sdtdh="http://schemas.microsoft.com/office/word/2020/wordml/sdtdatahash" xmlns:w16se="http://schemas.microsoft.com/office/word/2015/wordml/symex" xmlns:wpg="http://schemas.microsoft.com/office/word/2010/wordprocessingGroup" xmlns:wpi="http://schemas.microsoft.com/office/word/2010/wordprocessingInk" xmlns:wne="http://schemas.microsoft.com/office/word/2006/wordml" xmlns:wps="http://schemas.microsoft.com/office/word/2010/wordprocessingShape" mc:Ignorable="w14 w15 w16se w16cid w16 w16cex w16sdtdh wp14">
+  <w:sdt>
+    <w:sdtPr>
+      <w:rPr>
+        <w:rStyle w:val="Numrodepage"/>
+      </w:rPr>
+      <w:id w:val="-1873221821"/>
+      <w:docPartObj>
+        <w:docPartGallery w:val="Page Numbers (Bottom of Page)"/>
+        <w:docPartUnique/>
+      </w:docPartObj>
+    </w:sdtPr>
+    <w:sdtContent>
+      <w:p>
+        <w:pPr>
+          <w:pStyle w:val="Pieddepage"/>
+          <w:framePr w:wrap="none" w:vAnchor="text" w:hAnchor="margin" w:xAlign="right" w:y="1"/>
+          <w:rPr>
+            <w:rStyle w:val="Numrodepage"/>
+          </w:rPr>
+        </w:pPr>
+        <w:r>
+          <w:rPr>
+            <w:rStyle w:val="Numrodepage"/>
+          </w:rPr>
+          <w:fldChar w:fldCharType="begin"/>
+        </w:r>
+        <w:r>
+          <w:rPr>
+            <w:rStyle w:val="Numrodepage"/>
+          </w:rPr>
+          <w:instrText xml:space="preserve"> PAGE </w:instrText>
+        </w:r>
+        <w:r>
+          <w:rPr>
+            <w:rStyle w:val="Numrodepage"/>
+          </w:rPr>
+          <w:fldChar w:fldCharType="end"/>
+        </w:r>
+      </w:p>
+    </w:sdtContent>
+  </w:sdt>
+  <w:p>
+    <w:pPr>
+      <w:pStyle w:val="Pieddepage"/>
+      <w:ind w:right="360"/>
+    </w:pPr>
+  </w:p>
+</w:ftr>
+</file>
+
+<file path=word/footer2.xml><?xml version="1.0" encoding="utf-8"?>
+<w:ftr xmlns:wpc="http://schemas.microsoft.com/office/word/2010/wordprocessingCanvas" xmlns:cx="http://schemas.microsoft.com/office/drawing/2014/chartex" xmlns:cx1="http://schemas.microsoft.com/office/drawing/2015/9/8/chartex" xmlns:cx2="http://schemas.microsoft.com/office/drawing/2015/10/21/chartex" xmlns:cx3="http://schemas.microsoft.com/office/drawing/2016/5/9/chartex" xmlns:cx4="http://schemas.microsoft.com/office/drawing/2016/5/10/chartex" xmlns:cx5="http://schemas.microsoft.com/office/drawing/2016/5/11/chartex" xmlns:cx6="http://schemas.microsoft.com/office/drawing/2016/5/12/chartex" xmlns:cx7="http://schemas.microsoft.com/office/drawing/2016/5/13/chartex" xmlns:cx8="http://schemas.microsoft.com/office/drawing/2016/5/14/chartex" xmlns:mc="http://schemas.openxmlformats.org/markup-compatibility/2006" xmlns:aink="http://schemas.microsoft.com/office/drawing/2016/ink" xmlns:am3d="http://schemas.microsoft.com/office/drawing/2017/model3d" xmlns:o="urn:schemas-microsoft-com:office:office" xmlns:r="http://schemas.openxmlformats.org/officeDocument/2006/relationships" xmlns:m="http://schemas.openxmlformats.org/officeDocument/2006/math" xmlns:v="urn:schemas-microsoft-com:vml" xmlns:wp14="http://schemas.microsoft.com/office/word/2010/wordprocessingDrawing" xmlns:wp="http://schemas.openxmlformats.org/drawingml/2006/wordprocessingDrawing" xmlns:w10="urn:schemas-microsoft-com:office:word" xmlns:w="http://schemas.openxmlformats.org/wordprocessingml/2006/main" xmlns:w14="http://schemas.microsoft.com/office/word/2010/wordml" xmlns:w15="http://schemas.microsoft.com/office/word/2012/wordml" xmlns:w16cex="http://schemas.microsoft.com/office/word/2018/wordml/cex" xmlns:w16cid="http://schemas.microsoft.com/office/word/2016/wordml/cid" xmlns:w16="http://schemas.microsoft.com/office/word/2018/wordml" xmlns:w16sdtdh="http://schemas.microsoft.com/office/word/2020/wordml/sdtdatahash" xmlns:w16se="http://schemas.microsoft.com/office/word/2015/wordml/symex" xmlns:wpg="http://schemas.microsoft.com/office/word/2010/wordprocessingGroup" xmlns:wpi="http://schemas.microsoft.com/office/word/2010/wordprocessingInk" xmlns:wne="http://schemas.microsoft.com/office/word/2006/wordml" xmlns:wps="http://schemas.microsoft.com/office/word/2010/wordprocessingShape" mc:Ignorable="w14 w15 w16se w16cid w16 w16cex w16sdtdh wp14">
+  <w:sdt>
+    <w:sdtPr>
+      <w:rPr>
+        <w:rStyle w:val="Numrodepage"/>
+      </w:rPr>
+      <w:id w:val="-2046830551"/>
+      <w:docPartObj>
+        <w:docPartGallery w:val="Page Numbers (Bottom of Page)"/>
+        <w:docPartUnique/>
+      </w:docPartObj>
+    </w:sdtPr>
+    <w:sdtContent>
+      <w:p>
+        <w:pPr>
+          <w:pStyle w:val="Pieddepage"/>
+          <w:framePr w:wrap="none" w:vAnchor="text" w:hAnchor="margin" w:xAlign="right" w:y="1"/>
+          <w:rPr>
+            <w:rStyle w:val="Numrodepage"/>
+          </w:rPr>
+        </w:pPr>
+        <w:r>
+          <w:rPr>
+            <w:rStyle w:val="Numrodepage"/>
+          </w:rPr>
+          <w:fldChar w:fldCharType="begin"/>
+        </w:r>
+        <w:r>
+          <w:rPr>
+            <w:rStyle w:val="Numrodepage"/>
+          </w:rPr>
+          <w:instrText xml:space="preserve"> PAGE </w:instrText>
+        </w:r>
+        <w:r>
+          <w:rPr>
+            <w:rStyle w:val="Numrodepage"/>
+          </w:rPr>
+          <w:fldChar w:fldCharType="separate"/>
+        </w:r>
+        <w:r>
+          <w:rPr>
+            <w:rStyle w:val="Numrodepage"/>
+            <w:noProof/>
+          </w:rPr>
+          <w:t>1</w:t>
+        </w:r>
+        <w:r>
+          <w:rPr>
+            <w:rStyle w:val="Numrodepage"/>
+          </w:rPr>
+          <w:fldChar w:fldCharType="end"/>
+        </w:r>
+      </w:p>
+    </w:sdtContent>
+  </w:sdt>
+  <w:p>
+    <w:pPr>
+      <w:pStyle w:val="Pieddepage"/>
+      <w:ind w:right="360"/>
+    </w:pPr>
+  </w:p>
+</w:ftr>
 </file>
 
 <file path=word/footnotes.xml><?xml version="1.0" encoding="utf-8"?>
@@ -8993,6 +9164,14 @@
       <w:lang w:val="fr-CH"/>
     </w:rPr>
   </w:style>
+  <w:style w:type="character" w:styleId="Numrodepage">
+    <w:name w:val="page number"/>
+    <w:basedOn w:val="Policepardfaut"/>
+    <w:uiPriority w:val="99"/>
+    <w:semiHidden/>
+    <w:unhideWhenUsed/>
+    <w:rsid w:val="00DF777F"/>
+  </w:style>
 </w:styles>
 </file>
 

</xml_diff>

<commit_message>
Màj nom Olivier mdr
</commit_message>
<xml_diff>
--- a/Portfolio.docx
+++ b/Portfolio.docx
@@ -486,7 +486,7 @@
                               <w:rPr>
                                 <w:lang w:val="en-US"/>
                               </w:rPr>
-                              <w:t>DACONDA</w:t>
+                              <w:t>D’ANCONA</w:t>
                             </w:r>
                             <w:r>
                               <w:rPr>
@@ -583,7 +583,7 @@
                         <w:rPr>
                           <w:lang w:val="en-US"/>
                         </w:rPr>
-                        <w:t>DACONDA</w:t>
+                        <w:t>D’ANCONA</w:t>
                       </w:r>
                       <w:r>
                         <w:rPr>
@@ -3382,7 +3382,31 @@
         <w:rPr>
           <w:lang w:val="fr"/>
         </w:rPr>
-        <w:t>DACONDA Olivier</w:t>
+        <w:t>D</w:t>
+      </w:r>
+      <w:r>
+        <w:rPr>
+          <w:lang w:val="fr"/>
+        </w:rPr>
+        <w:t>’</w:t>
+      </w:r>
+      <w:r>
+        <w:rPr>
+          <w:lang w:val="fr"/>
+        </w:rPr>
+        <w:t>A</w:t>
+      </w:r>
+      <w:r>
+        <w:rPr>
+          <w:lang w:val="fr"/>
+        </w:rPr>
+        <w:t>N</w:t>
+      </w:r>
+      <w:r>
+        <w:rPr>
+          <w:lang w:val="fr"/>
+        </w:rPr>
+        <w:t>CONA Olivier</w:t>
       </w:r>
       <w:r>
         <w:rPr>
@@ -5682,26 +5706,10 @@
     </w:p>
     <w:p>
       <w:pPr>
-        <w:spacing w:line="276" w:lineRule="auto"/>
-        <w:jc w:val="left"/>
-        <w:rPr>
-          <w:rFonts w:eastAsia="Arial" w:cs="Arial"/>
-          <w:sz w:val="32"/>
-          <w:szCs w:val="32"/>
-          <w:lang w:val="fr"/>
-        </w:rPr>
-      </w:pPr>
-      <w:r>
-        <w:br w:type="page"/>
-      </w:r>
-    </w:p>
-    <w:p>
-      <w:pPr>
         <w:pStyle w:val="Titre2"/>
       </w:pPr>
       <w:bookmarkStart w:id="27" w:name="_Toc102661428"/>
       <w:r>
-        <w:lastRenderedPageBreak/>
         <w:t>Commit early, commit often</w:t>
       </w:r>
       <w:bookmarkEnd w:id="27"/>

</xml_diff>

<commit_message>
Modifications portfolio suivant commentaires de Miguel, pas terminé
</commit_message>
<xml_diff>
--- a/Portfolio.docx
+++ b/Portfolio.docx
@@ -255,7 +255,7 @@
         <mc:AlternateContent>
           <mc:Choice Requires="wps">
             <w:drawing>
-              <wp:anchor distT="0" distB="0" distL="114300" distR="114300" simplePos="0" relativeHeight="251652096" behindDoc="0" locked="0" layoutInCell="1" allowOverlap="1" wp14:anchorId="6464B186" wp14:editId="51C882BD">
+              <wp:anchor distT="0" distB="0" distL="114300" distR="114300" simplePos="0" relativeHeight="251652096" behindDoc="0" locked="0" layoutInCell="1" allowOverlap="1" wp14:anchorId="6464B186" wp14:editId="677F7F1B">
                 <wp:simplePos x="0" y="0"/>
                 <wp:positionH relativeFrom="column">
                   <wp:posOffset>3366135</wp:posOffset>
@@ -300,7 +300,7 @@
                               <w:rPr>
                                 <w:lang w:val="en-US"/>
                               </w:rPr>
-                              <w:t>Thursday</w:t>
+                              <w:t>Tuesday</w:t>
                             </w:r>
                             <w:r>
                               <w:rPr>
@@ -312,7 +312,7 @@
                               <w:rPr>
                                 <w:lang w:val="en-US"/>
                               </w:rPr>
-                              <w:t>5</w:t>
+                              <w:t>24</w:t>
                             </w:r>
                             <w:r>
                               <w:rPr>
@@ -370,7 +370,7 @@
                         <w:rPr>
                           <w:lang w:val="en-US"/>
                         </w:rPr>
-                        <w:t>Thursday</w:t>
+                        <w:t>Tuesday</w:t>
                       </w:r>
                       <w:r>
                         <w:rPr>
@@ -382,7 +382,7 @@
                         <w:rPr>
                           <w:lang w:val="en-US"/>
                         </w:rPr>
-                        <w:t>5</w:t>
+                        <w:t>24</w:t>
                       </w:r>
                       <w:r>
                         <w:rPr>
@@ -926,7 +926,7 @@
             </w:rPr>
             <w:fldChar w:fldCharType="separate"/>
           </w:r>
-          <w:hyperlink w:anchor="_Toc102661405" w:history="1">
+          <w:hyperlink w:anchor="_Toc104247197" w:history="1">
             <w:r>
               <w:rPr>
                 <w:rStyle w:val="Lienhypertexte"/>
@@ -953,7 +953,7 @@
                 <w:noProof/>
                 <w:webHidden/>
               </w:rPr>
-              <w:instrText xml:space="preserve"> PAGEREF _Toc102661405 \h </w:instrText>
+              <w:instrText xml:space="preserve"> PAGEREF _Toc104247197 \h </w:instrText>
             </w:r>
             <w:r>
               <w:rPr>
@@ -1000,7 +1000,7 @@
               <w:noProof/>
             </w:rPr>
           </w:pPr>
-          <w:hyperlink w:anchor="_Toc102661406" w:history="1">
+          <w:hyperlink w:anchor="_Toc104247198" w:history="1">
             <w:r>
               <w:rPr>
                 <w:rStyle w:val="Lienhypertexte"/>
@@ -1045,7 +1045,7 @@
                 <w:noProof/>
                 <w:webHidden/>
               </w:rPr>
-              <w:instrText xml:space="preserve"> PAGEREF _Toc102661406 \h </w:instrText>
+              <w:instrText xml:space="preserve"> PAGEREF _Toc104247198 \h </w:instrText>
             </w:r>
             <w:r>
               <w:rPr>
@@ -1092,7 +1092,7 @@
               <w:szCs w:val="24"/>
             </w:rPr>
           </w:pPr>
-          <w:hyperlink w:anchor="_Toc102661407" w:history="1">
+          <w:hyperlink w:anchor="_Toc104247199" w:history="1">
             <w:r>
               <w:rPr>
                 <w:rStyle w:val="Lienhypertexte"/>
@@ -1137,7 +1137,7 @@
                 <w:noProof/>
                 <w:webHidden/>
               </w:rPr>
-              <w:instrText xml:space="preserve"> PAGEREF _Toc102661407 \h </w:instrText>
+              <w:instrText xml:space="preserve"> PAGEREF _Toc104247199 \h </w:instrText>
             </w:r>
             <w:r>
               <w:rPr>
@@ -1184,7 +1184,7 @@
               <w:szCs w:val="24"/>
             </w:rPr>
           </w:pPr>
-          <w:hyperlink w:anchor="_Toc102661408" w:history="1">
+          <w:hyperlink w:anchor="_Toc104247200" w:history="1">
             <w:r>
               <w:rPr>
                 <w:rStyle w:val="Lienhypertexte"/>
@@ -1229,7 +1229,7 @@
                 <w:noProof/>
                 <w:webHidden/>
               </w:rPr>
-              <w:instrText xml:space="preserve"> PAGEREF _Toc102661408 \h </w:instrText>
+              <w:instrText xml:space="preserve"> PAGEREF _Toc104247200 \h </w:instrText>
             </w:r>
             <w:r>
               <w:rPr>
@@ -1274,7 +1274,7 @@
               <w:szCs w:val="24"/>
             </w:rPr>
           </w:pPr>
-          <w:hyperlink w:anchor="_Toc102661409" w:history="1">
+          <w:hyperlink w:anchor="_Toc104247201" w:history="1">
             <w:r>
               <w:rPr>
                 <w:rStyle w:val="Lienhypertexte"/>
@@ -1317,7 +1317,7 @@
                 <w:noProof/>
                 <w:webHidden/>
               </w:rPr>
-              <w:instrText xml:space="preserve"> PAGEREF _Toc102661409 \h </w:instrText>
+              <w:instrText xml:space="preserve"> PAGEREF _Toc104247201 \h </w:instrText>
             </w:r>
             <w:r>
               <w:rPr>
@@ -1362,7 +1362,7 @@
               <w:szCs w:val="24"/>
             </w:rPr>
           </w:pPr>
-          <w:hyperlink w:anchor="_Toc102661410" w:history="1">
+          <w:hyperlink w:anchor="_Toc104247202" w:history="1">
             <w:r>
               <w:rPr>
                 <w:rStyle w:val="Lienhypertexte"/>
@@ -1384,7 +1384,7 @@
                 <w:rStyle w:val="Lienhypertexte"/>
                 <w:noProof/>
               </w:rPr>
-              <w:t>Organisation</w:t>
+              <w:t>Convention de nommages</w:t>
             </w:r>
             <w:r>
               <w:rPr>
@@ -1405,7 +1405,7 @@
                 <w:noProof/>
                 <w:webHidden/>
               </w:rPr>
-              <w:instrText xml:space="preserve"> PAGEREF _Toc102661410 \h </w:instrText>
+              <w:instrText xml:space="preserve"> PAGEREF _Toc104247202 \h </w:instrText>
             </w:r>
             <w:r>
               <w:rPr>
@@ -1450,7 +1450,7 @@
               <w:szCs w:val="24"/>
             </w:rPr>
           </w:pPr>
-          <w:hyperlink w:anchor="_Toc102661411" w:history="1">
+          <w:hyperlink w:anchor="_Toc104247203" w:history="1">
             <w:r>
               <w:rPr>
                 <w:rStyle w:val="Lienhypertexte"/>
@@ -1472,7 +1472,7 @@
                 <w:rStyle w:val="Lienhypertexte"/>
                 <w:noProof/>
               </w:rPr>
-              <w:t>Convention de nommages</w:t>
+              <w:t>Autres conventions</w:t>
             </w:r>
             <w:r>
               <w:rPr>
@@ -1493,7 +1493,7 @@
                 <w:noProof/>
                 <w:webHidden/>
               </w:rPr>
-              <w:instrText xml:space="preserve"> PAGEREF _Toc102661411 \h </w:instrText>
+              <w:instrText xml:space="preserve"> PAGEREF _Toc104247203 \h </w:instrText>
             </w:r>
             <w:r>
               <w:rPr>
@@ -1538,7 +1538,7 @@
               <w:szCs w:val="24"/>
             </w:rPr>
           </w:pPr>
-          <w:hyperlink w:anchor="_Toc102661412" w:history="1">
+          <w:hyperlink w:anchor="_Toc104247204" w:history="1">
             <w:r>
               <w:rPr>
                 <w:rStyle w:val="Lienhypertexte"/>
@@ -1560,7 +1560,7 @@
                 <w:rStyle w:val="Lienhypertexte"/>
                 <w:noProof/>
               </w:rPr>
-              <w:t>Autres conventions</w:t>
+              <w:t>Principes</w:t>
             </w:r>
             <w:r>
               <w:rPr>
@@ -1581,7 +1581,7 @@
                 <w:noProof/>
                 <w:webHidden/>
               </w:rPr>
-              <w:instrText xml:space="preserve"> PAGEREF _Toc102661412 \h </w:instrText>
+              <w:instrText xml:space="preserve"> PAGEREF _Toc104247204 \h </w:instrText>
             </w:r>
             <w:r>
               <w:rPr>
@@ -1626,7 +1626,7 @@
               <w:szCs w:val="24"/>
             </w:rPr>
           </w:pPr>
-          <w:hyperlink w:anchor="_Toc102661413" w:history="1">
+          <w:hyperlink w:anchor="_Toc104247205" w:history="1">
             <w:r>
               <w:rPr>
                 <w:rStyle w:val="Lienhypertexte"/>
@@ -1648,7 +1648,7 @@
                 <w:rStyle w:val="Lienhypertexte"/>
                 <w:noProof/>
               </w:rPr>
-              <w:t>Principes</w:t>
+              <w:t>Création de fonctionnalité</w:t>
             </w:r>
             <w:r>
               <w:rPr>
@@ -1669,7 +1669,7 @@
                 <w:noProof/>
                 <w:webHidden/>
               </w:rPr>
-              <w:instrText xml:space="preserve"> PAGEREF _Toc102661413 \h </w:instrText>
+              <w:instrText xml:space="preserve"> PAGEREF _Toc104247205 \h </w:instrText>
             </w:r>
             <w:r>
               <w:rPr>
@@ -1714,7 +1714,7 @@
               <w:szCs w:val="24"/>
             </w:rPr>
           </w:pPr>
-          <w:hyperlink w:anchor="_Toc102661414" w:history="1">
+          <w:hyperlink w:anchor="_Toc104247206" w:history="1">
             <w:r>
               <w:rPr>
                 <w:rStyle w:val="Lienhypertexte"/>
@@ -1736,7 +1736,7 @@
                 <w:rStyle w:val="Lienhypertexte"/>
                 <w:noProof/>
               </w:rPr>
-              <w:t>Création de fonctionnalité</w:t>
+              <w:t>Release</w:t>
             </w:r>
             <w:r>
               <w:rPr>
@@ -1757,7 +1757,7 @@
                 <w:noProof/>
                 <w:webHidden/>
               </w:rPr>
-              <w:instrText xml:space="preserve"> PAGEREF _Toc102661414 \h </w:instrText>
+              <w:instrText xml:space="preserve"> PAGEREF _Toc104247206 \h </w:instrText>
             </w:r>
             <w:r>
               <w:rPr>
@@ -1778,94 +1778,6 @@
                 <w:webHidden/>
               </w:rPr>
               <w:t>6</w:t>
-            </w:r>
-            <w:r>
-              <w:rPr>
-                <w:noProof/>
-                <w:webHidden/>
-              </w:rPr>
-              <w:fldChar w:fldCharType="end"/>
-            </w:r>
-          </w:hyperlink>
-        </w:p>
-        <w:p>
-          <w:pPr>
-            <w:pStyle w:val="TM3"/>
-            <w:tabs>
-              <w:tab w:val="left" w:pos="1200"/>
-              <w:tab w:val="right" w:leader="dot" w:pos="9019"/>
-            </w:tabs>
-            <w:rPr>
-              <w:rFonts w:eastAsiaTheme="minorEastAsia" w:cstheme="minorBidi"/>
-              <w:noProof/>
-              <w:sz w:val="24"/>
-              <w:szCs w:val="24"/>
-            </w:rPr>
-          </w:pPr>
-          <w:hyperlink w:anchor="_Toc102661415" w:history="1">
-            <w:r>
-              <w:rPr>
-                <w:rStyle w:val="Lienhypertexte"/>
-                <w:noProof/>
-              </w:rPr>
-              <w:t>1.2.7</w:t>
-            </w:r>
-            <w:r>
-              <w:rPr>
-                <w:rFonts w:eastAsiaTheme="minorEastAsia" w:cstheme="minorBidi"/>
-                <w:noProof/>
-                <w:sz w:val="24"/>
-                <w:szCs w:val="24"/>
-              </w:rPr>
-              <w:tab/>
-            </w:r>
-            <w:r>
-              <w:rPr>
-                <w:rStyle w:val="Lienhypertexte"/>
-                <w:noProof/>
-              </w:rPr>
-              <w:t>Release</w:t>
-            </w:r>
-            <w:r>
-              <w:rPr>
-                <w:noProof/>
-                <w:webHidden/>
-              </w:rPr>
-              <w:tab/>
-            </w:r>
-            <w:r>
-              <w:rPr>
-                <w:noProof/>
-                <w:webHidden/>
-              </w:rPr>
-              <w:fldChar w:fldCharType="begin"/>
-            </w:r>
-            <w:r>
-              <w:rPr>
-                <w:noProof/>
-                <w:webHidden/>
-              </w:rPr>
-              <w:instrText xml:space="preserve"> PAGEREF _Toc102661415 \h </w:instrText>
-            </w:r>
-            <w:r>
-              <w:rPr>
-                <w:noProof/>
-                <w:webHidden/>
-              </w:rPr>
-            </w:r>
-            <w:r>
-              <w:rPr>
-                <w:noProof/>
-                <w:webHidden/>
-              </w:rPr>
-              <w:fldChar w:fldCharType="separate"/>
-            </w:r>
-            <w:r>
-              <w:rPr>
-                <w:noProof/>
-                <w:webHidden/>
-              </w:rPr>
-              <w:t>7</w:t>
             </w:r>
             <w:r>
               <w:rPr>
@@ -1892,7 +1804,7 @@
               <w:noProof/>
             </w:rPr>
           </w:pPr>
-          <w:hyperlink w:anchor="_Toc102661416" w:history="1">
+          <w:hyperlink w:anchor="_Toc104247207" w:history="1">
             <w:r>
               <w:rPr>
                 <w:rStyle w:val="Lienhypertexte"/>
@@ -1937,7 +1849,7 @@
                 <w:noProof/>
                 <w:webHidden/>
               </w:rPr>
-              <w:instrText xml:space="preserve"> PAGEREF _Toc102661416 \h </w:instrText>
+              <w:instrText xml:space="preserve"> PAGEREF _Toc104247207 \h </w:instrText>
             </w:r>
             <w:r>
               <w:rPr>
@@ -1984,7 +1896,7 @@
               <w:szCs w:val="24"/>
             </w:rPr>
           </w:pPr>
-          <w:hyperlink w:anchor="_Toc102661417" w:history="1">
+          <w:hyperlink w:anchor="_Toc104247208" w:history="1">
             <w:r>
               <w:rPr>
                 <w:rStyle w:val="Lienhypertexte"/>
@@ -2029,7 +1941,7 @@
                 <w:noProof/>
                 <w:webHidden/>
               </w:rPr>
-              <w:instrText xml:space="preserve"> PAGEREF _Toc102661417 \h </w:instrText>
+              <w:instrText xml:space="preserve"> PAGEREF _Toc104247208 \h </w:instrText>
             </w:r>
             <w:r>
               <w:rPr>
@@ -2076,7 +1988,7 @@
               <w:szCs w:val="24"/>
             </w:rPr>
           </w:pPr>
-          <w:hyperlink w:anchor="_Toc102661418" w:history="1">
+          <w:hyperlink w:anchor="_Toc104247209" w:history="1">
             <w:r>
               <w:rPr>
                 <w:rStyle w:val="Lienhypertexte"/>
@@ -2100,7 +2012,7 @@
                 <w:rStyle w:val="Lienhypertexte"/>
                 <w:noProof/>
               </w:rPr>
-              <w:t>Stories</w:t>
+              <w:t>Stories et rôles des membres</w:t>
             </w:r>
             <w:r>
               <w:rPr>
@@ -2121,7 +2033,7 @@
                 <w:noProof/>
                 <w:webHidden/>
               </w:rPr>
-              <w:instrText xml:space="preserve"> PAGEREF _Toc102661418 \h </w:instrText>
+              <w:instrText xml:space="preserve"> PAGEREF _Toc104247209 \h </w:instrText>
             </w:r>
             <w:r>
               <w:rPr>
@@ -2141,7 +2053,7 @@
                 <w:noProof/>
                 <w:webHidden/>
               </w:rPr>
-              <w:t>8</w:t>
+              <w:t>7</w:t>
             </w:r>
             <w:r>
               <w:rPr>
@@ -2168,7 +2080,7 @@
               <w:szCs w:val="24"/>
             </w:rPr>
           </w:pPr>
-          <w:hyperlink w:anchor="_Toc102661419" w:history="1">
+          <w:hyperlink w:anchor="_Toc104247210" w:history="1">
             <w:r>
               <w:rPr>
                 <w:rStyle w:val="Lienhypertexte"/>
@@ -2213,7 +2125,7 @@
                 <w:noProof/>
                 <w:webHidden/>
               </w:rPr>
-              <w:instrText xml:space="preserve"> PAGEREF _Toc102661419 \h </w:instrText>
+              <w:instrText xml:space="preserve"> PAGEREF _Toc104247210 \h </w:instrText>
             </w:r>
             <w:r>
               <w:rPr>
@@ -2260,7 +2172,7 @@
               <w:szCs w:val="24"/>
             </w:rPr>
           </w:pPr>
-          <w:hyperlink w:anchor="_Toc102661420" w:history="1">
+          <w:hyperlink w:anchor="_Toc104247211" w:history="1">
             <w:r>
               <w:rPr>
                 <w:rStyle w:val="Lienhypertexte"/>
@@ -2305,7 +2217,7 @@
                 <w:noProof/>
                 <w:webHidden/>
               </w:rPr>
-              <w:instrText xml:space="preserve"> PAGEREF _Toc102661420 \h </w:instrText>
+              <w:instrText xml:space="preserve"> PAGEREF _Toc104247211 \h </w:instrText>
             </w:r>
             <w:r>
               <w:rPr>
@@ -2352,7 +2264,7 @@
               <w:szCs w:val="24"/>
             </w:rPr>
           </w:pPr>
-          <w:hyperlink w:anchor="_Toc102661421" w:history="1">
+          <w:hyperlink w:anchor="_Toc104247212" w:history="1">
             <w:r>
               <w:rPr>
                 <w:rStyle w:val="Lienhypertexte"/>
@@ -2397,7 +2309,7 @@
                 <w:noProof/>
                 <w:webHidden/>
               </w:rPr>
-              <w:instrText xml:space="preserve"> PAGEREF _Toc102661421 \h </w:instrText>
+              <w:instrText xml:space="preserve"> PAGEREF _Toc104247212 \h </w:instrText>
             </w:r>
             <w:r>
               <w:rPr>
@@ -2444,7 +2356,7 @@
               <w:noProof/>
             </w:rPr>
           </w:pPr>
-          <w:hyperlink w:anchor="_Toc102661422" w:history="1">
+          <w:hyperlink w:anchor="_Toc104247213" w:history="1">
             <w:r>
               <w:rPr>
                 <w:rStyle w:val="Lienhypertexte"/>
@@ -2489,7 +2401,7 @@
                 <w:noProof/>
                 <w:webHidden/>
               </w:rPr>
-              <w:instrText xml:space="preserve"> PAGEREF _Toc102661422 \h </w:instrText>
+              <w:instrText xml:space="preserve"> PAGEREF _Toc104247213 \h </w:instrText>
             </w:r>
             <w:r>
               <w:rPr>
@@ -2536,7 +2448,7 @@
               <w:szCs w:val="24"/>
             </w:rPr>
           </w:pPr>
-          <w:hyperlink w:anchor="_Toc102661423" w:history="1">
+          <w:hyperlink w:anchor="_Toc104247214" w:history="1">
             <w:r>
               <w:rPr>
                 <w:rStyle w:val="Lienhypertexte"/>
@@ -2560,7 +2472,7 @@
                 <w:rStyle w:val="Lienhypertexte"/>
                 <w:noProof/>
               </w:rPr>
-              <w:t>Conception incrémentale et décomposition</w:t>
+              <w:t>Backlog</w:t>
             </w:r>
             <w:r>
               <w:rPr>
@@ -2581,7 +2493,7 @@
                 <w:noProof/>
                 <w:webHidden/>
               </w:rPr>
-              <w:instrText xml:space="preserve"> PAGEREF _Toc102661423 \h </w:instrText>
+              <w:instrText xml:space="preserve"> PAGEREF _Toc104247214 \h </w:instrText>
             </w:r>
             <w:r>
               <w:rPr>
@@ -2628,7 +2540,7 @@
               <w:szCs w:val="24"/>
             </w:rPr>
           </w:pPr>
-          <w:hyperlink w:anchor="_Toc102661424" w:history="1">
+          <w:hyperlink w:anchor="_Toc104247215" w:history="1">
             <w:r>
               <w:rPr>
                 <w:rStyle w:val="Lienhypertexte"/>
@@ -2652,7 +2564,7 @@
                 <w:rStyle w:val="Lienhypertexte"/>
                 <w:noProof/>
               </w:rPr>
-              <w:t>Stories</w:t>
+              <w:t>Conception incrémentale et décomposition</w:t>
             </w:r>
             <w:r>
               <w:rPr>
@@ -2673,7 +2585,7 @@
                 <w:noProof/>
                 <w:webHidden/>
               </w:rPr>
-              <w:instrText xml:space="preserve"> PAGEREF _Toc102661424 \h </w:instrText>
+              <w:instrText xml:space="preserve"> PAGEREF _Toc104247215 \h </w:instrText>
             </w:r>
             <w:r>
               <w:rPr>
@@ -2720,7 +2632,7 @@
               <w:szCs w:val="24"/>
             </w:rPr>
           </w:pPr>
-          <w:hyperlink w:anchor="_Toc102661425" w:history="1">
+          <w:hyperlink w:anchor="_Toc104247216" w:history="1">
             <w:r>
               <w:rPr>
                 <w:rStyle w:val="Lienhypertexte"/>
@@ -2744,7 +2656,7 @@
                 <w:rStyle w:val="Lienhypertexte"/>
                 <w:noProof/>
               </w:rPr>
-              <w:t>Refactoring</w:t>
+              <w:t>Stories</w:t>
             </w:r>
             <w:r>
               <w:rPr>
@@ -2765,7 +2677,7 @@
                 <w:noProof/>
                 <w:webHidden/>
               </w:rPr>
-              <w:instrText xml:space="preserve"> PAGEREF _Toc102661425 \h </w:instrText>
+              <w:instrText xml:space="preserve"> PAGEREF _Toc104247216 \h </w:instrText>
             </w:r>
             <w:r>
               <w:rPr>
@@ -2812,7 +2724,7 @@
               <w:szCs w:val="24"/>
             </w:rPr>
           </w:pPr>
-          <w:hyperlink w:anchor="_Toc102661426" w:history="1">
+          <w:hyperlink w:anchor="_Toc104247217" w:history="1">
             <w:r>
               <w:rPr>
                 <w:rStyle w:val="Lienhypertexte"/>
@@ -2836,7 +2748,7 @@
                 <w:rStyle w:val="Lienhypertexte"/>
                 <w:noProof/>
               </w:rPr>
-              <w:t>Test d’intégration et tests systèmes</w:t>
+              <w:t>Refactoring</w:t>
             </w:r>
             <w:r>
               <w:rPr>
@@ -2857,7 +2769,7 @@
                 <w:noProof/>
                 <w:webHidden/>
               </w:rPr>
-              <w:instrText xml:space="preserve"> PAGEREF _Toc102661426 \h </w:instrText>
+              <w:instrText xml:space="preserve"> PAGEREF _Toc104247217 \h </w:instrText>
             </w:r>
             <w:r>
               <w:rPr>
@@ -2904,7 +2816,7 @@
               <w:szCs w:val="24"/>
             </w:rPr>
           </w:pPr>
-          <w:hyperlink w:anchor="_Toc102661427" w:history="1">
+          <w:hyperlink w:anchor="_Toc104247218" w:history="1">
             <w:r>
               <w:rPr>
                 <w:rStyle w:val="Lienhypertexte"/>
@@ -2928,7 +2840,7 @@
                 <w:rStyle w:val="Lienhypertexte"/>
                 <w:noProof/>
               </w:rPr>
-              <w:t>Automatisation</w:t>
+              <w:t>Test d’intégration et tests systèmes</w:t>
             </w:r>
             <w:r>
               <w:rPr>
@@ -2949,7 +2861,7 @@
                 <w:noProof/>
                 <w:webHidden/>
               </w:rPr>
-              <w:instrText xml:space="preserve"> PAGEREF _Toc102661427 \h </w:instrText>
+              <w:instrText xml:space="preserve"> PAGEREF _Toc104247218 \h </w:instrText>
             </w:r>
             <w:r>
               <w:rPr>
@@ -2996,7 +2908,7 @@
               <w:szCs w:val="24"/>
             </w:rPr>
           </w:pPr>
-          <w:hyperlink w:anchor="_Toc102661428" w:history="1">
+          <w:hyperlink w:anchor="_Toc104247219" w:history="1">
             <w:r>
               <w:rPr>
                 <w:rStyle w:val="Lienhypertexte"/>
@@ -3020,6 +2932,98 @@
                 <w:rStyle w:val="Lienhypertexte"/>
                 <w:noProof/>
               </w:rPr>
+              <w:t>Automatisation</w:t>
+            </w:r>
+            <w:r>
+              <w:rPr>
+                <w:noProof/>
+                <w:webHidden/>
+              </w:rPr>
+              <w:tab/>
+            </w:r>
+            <w:r>
+              <w:rPr>
+                <w:noProof/>
+                <w:webHidden/>
+              </w:rPr>
+              <w:fldChar w:fldCharType="begin"/>
+            </w:r>
+            <w:r>
+              <w:rPr>
+                <w:noProof/>
+                <w:webHidden/>
+              </w:rPr>
+              <w:instrText xml:space="preserve"> PAGEREF _Toc104247219 \h </w:instrText>
+            </w:r>
+            <w:r>
+              <w:rPr>
+                <w:noProof/>
+                <w:webHidden/>
+              </w:rPr>
+            </w:r>
+            <w:r>
+              <w:rPr>
+                <w:noProof/>
+                <w:webHidden/>
+              </w:rPr>
+              <w:fldChar w:fldCharType="separate"/>
+            </w:r>
+            <w:r>
+              <w:rPr>
+                <w:noProof/>
+                <w:webHidden/>
+              </w:rPr>
+              <w:t>10</w:t>
+            </w:r>
+            <w:r>
+              <w:rPr>
+                <w:noProof/>
+                <w:webHidden/>
+              </w:rPr>
+              <w:fldChar w:fldCharType="end"/>
+            </w:r>
+          </w:hyperlink>
+        </w:p>
+        <w:p>
+          <w:pPr>
+            <w:pStyle w:val="TM2"/>
+            <w:tabs>
+              <w:tab w:val="left" w:pos="960"/>
+              <w:tab w:val="right" w:leader="dot" w:pos="9019"/>
+            </w:tabs>
+            <w:rPr>
+              <w:rFonts w:eastAsiaTheme="minorEastAsia" w:cstheme="minorBidi"/>
+              <w:b w:val="0"/>
+              <w:bCs w:val="0"/>
+              <w:noProof/>
+              <w:sz w:val="24"/>
+              <w:szCs w:val="24"/>
+            </w:rPr>
+          </w:pPr>
+          <w:hyperlink w:anchor="_Toc104247220" w:history="1">
+            <w:r>
+              <w:rPr>
+                <w:rStyle w:val="Lienhypertexte"/>
+                <w:noProof/>
+              </w:rPr>
+              <w:t>3.7</w:t>
+            </w:r>
+            <w:r>
+              <w:rPr>
+                <w:rFonts w:eastAsiaTheme="minorEastAsia" w:cstheme="minorBidi"/>
+                <w:b w:val="0"/>
+                <w:bCs w:val="0"/>
+                <w:noProof/>
+                <w:sz w:val="24"/>
+                <w:szCs w:val="24"/>
+              </w:rPr>
+              <w:tab/>
+            </w:r>
+            <w:r>
+              <w:rPr>
+                <w:rStyle w:val="Lienhypertexte"/>
+                <w:noProof/>
+              </w:rPr>
               <w:t>Commit early, commit often</w:t>
             </w:r>
             <w:r>
@@ -3041,7 +3045,371 @@
                 <w:noProof/>
                 <w:webHidden/>
               </w:rPr>
-              <w:instrText xml:space="preserve"> PAGEREF _Toc102661428 \h </w:instrText>
+              <w:instrText xml:space="preserve"> PAGEREF _Toc104247220 \h </w:instrText>
+            </w:r>
+            <w:r>
+              <w:rPr>
+                <w:noProof/>
+                <w:webHidden/>
+              </w:rPr>
+            </w:r>
+            <w:r>
+              <w:rPr>
+                <w:noProof/>
+                <w:webHidden/>
+              </w:rPr>
+              <w:fldChar w:fldCharType="separate"/>
+            </w:r>
+            <w:r>
+              <w:rPr>
+                <w:noProof/>
+                <w:webHidden/>
+              </w:rPr>
+              <w:t>10</w:t>
+            </w:r>
+            <w:r>
+              <w:rPr>
+                <w:noProof/>
+                <w:webHidden/>
+              </w:rPr>
+              <w:fldChar w:fldCharType="end"/>
+            </w:r>
+          </w:hyperlink>
+        </w:p>
+        <w:p>
+          <w:pPr>
+            <w:pStyle w:val="TM1"/>
+            <w:tabs>
+              <w:tab w:val="left" w:pos="480"/>
+              <w:tab w:val="right" w:leader="dot" w:pos="9019"/>
+            </w:tabs>
+            <w:rPr>
+              <w:rFonts w:eastAsiaTheme="minorEastAsia" w:cstheme="minorBidi"/>
+              <w:b w:val="0"/>
+              <w:bCs w:val="0"/>
+              <w:i w:val="0"/>
+              <w:iCs w:val="0"/>
+              <w:noProof/>
+            </w:rPr>
+          </w:pPr>
+          <w:hyperlink w:anchor="_Toc104247221" w:history="1">
+            <w:r>
+              <w:rPr>
+                <w:rStyle w:val="Lienhypertexte"/>
+                <w:noProof/>
+              </w:rPr>
+              <w:t>4</w:t>
+            </w:r>
+            <w:r>
+              <w:rPr>
+                <w:rFonts w:eastAsiaTheme="minorEastAsia" w:cstheme="minorBidi"/>
+                <w:b w:val="0"/>
+                <w:bCs w:val="0"/>
+                <w:i w:val="0"/>
+                <w:iCs w:val="0"/>
+                <w:noProof/>
+              </w:rPr>
+              <w:tab/>
+            </w:r>
+            <w:r>
+              <w:rPr>
+                <w:rStyle w:val="Lienhypertexte"/>
+                <w:noProof/>
+              </w:rPr>
+              <w:t>SPRINT III – DÉVELOPPEMENT AGILE</w:t>
+            </w:r>
+            <w:r>
+              <w:rPr>
+                <w:noProof/>
+                <w:webHidden/>
+              </w:rPr>
+              <w:tab/>
+            </w:r>
+            <w:r>
+              <w:rPr>
+                <w:noProof/>
+                <w:webHidden/>
+              </w:rPr>
+              <w:fldChar w:fldCharType="begin"/>
+            </w:r>
+            <w:r>
+              <w:rPr>
+                <w:noProof/>
+                <w:webHidden/>
+              </w:rPr>
+              <w:instrText xml:space="preserve"> PAGEREF _Toc104247221 \h </w:instrText>
+            </w:r>
+            <w:r>
+              <w:rPr>
+                <w:noProof/>
+                <w:webHidden/>
+              </w:rPr>
+            </w:r>
+            <w:r>
+              <w:rPr>
+                <w:noProof/>
+                <w:webHidden/>
+              </w:rPr>
+              <w:fldChar w:fldCharType="separate"/>
+            </w:r>
+            <w:r>
+              <w:rPr>
+                <w:noProof/>
+                <w:webHidden/>
+              </w:rPr>
+              <w:t>10</w:t>
+            </w:r>
+            <w:r>
+              <w:rPr>
+                <w:noProof/>
+                <w:webHidden/>
+              </w:rPr>
+              <w:fldChar w:fldCharType="end"/>
+            </w:r>
+          </w:hyperlink>
+        </w:p>
+        <w:p>
+          <w:pPr>
+            <w:pStyle w:val="TM2"/>
+            <w:tabs>
+              <w:tab w:val="left" w:pos="960"/>
+              <w:tab w:val="right" w:leader="dot" w:pos="9019"/>
+            </w:tabs>
+            <w:rPr>
+              <w:rFonts w:eastAsiaTheme="minorEastAsia" w:cstheme="minorBidi"/>
+              <w:b w:val="0"/>
+              <w:bCs w:val="0"/>
+              <w:noProof/>
+              <w:sz w:val="24"/>
+              <w:szCs w:val="24"/>
+            </w:rPr>
+          </w:pPr>
+          <w:hyperlink w:anchor="_Toc104247222" w:history="1">
+            <w:r>
+              <w:rPr>
+                <w:rStyle w:val="Lienhypertexte"/>
+                <w:noProof/>
+              </w:rPr>
+              <w:t>4.1</w:t>
+            </w:r>
+            <w:r>
+              <w:rPr>
+                <w:rFonts w:eastAsiaTheme="minorEastAsia" w:cstheme="minorBidi"/>
+                <w:b w:val="0"/>
+                <w:bCs w:val="0"/>
+                <w:noProof/>
+                <w:sz w:val="24"/>
+                <w:szCs w:val="24"/>
+              </w:rPr>
+              <w:tab/>
+            </w:r>
+            <w:r>
+              <w:rPr>
+                <w:rStyle w:val="Lienhypertexte"/>
+                <w:noProof/>
+              </w:rPr>
+              <w:t>INTRODUCTION</w:t>
+            </w:r>
+            <w:r>
+              <w:rPr>
+                <w:noProof/>
+                <w:webHidden/>
+              </w:rPr>
+              <w:tab/>
+            </w:r>
+            <w:r>
+              <w:rPr>
+                <w:noProof/>
+                <w:webHidden/>
+              </w:rPr>
+              <w:fldChar w:fldCharType="begin"/>
+            </w:r>
+            <w:r>
+              <w:rPr>
+                <w:noProof/>
+                <w:webHidden/>
+              </w:rPr>
+              <w:instrText xml:space="preserve"> PAGEREF _Toc104247222 \h </w:instrText>
+            </w:r>
+            <w:r>
+              <w:rPr>
+                <w:noProof/>
+                <w:webHidden/>
+              </w:rPr>
+            </w:r>
+            <w:r>
+              <w:rPr>
+                <w:noProof/>
+                <w:webHidden/>
+              </w:rPr>
+              <w:fldChar w:fldCharType="separate"/>
+            </w:r>
+            <w:r>
+              <w:rPr>
+                <w:noProof/>
+                <w:webHidden/>
+              </w:rPr>
+              <w:t>10</w:t>
+            </w:r>
+            <w:r>
+              <w:rPr>
+                <w:noProof/>
+                <w:webHidden/>
+              </w:rPr>
+              <w:fldChar w:fldCharType="end"/>
+            </w:r>
+          </w:hyperlink>
+        </w:p>
+        <w:p>
+          <w:pPr>
+            <w:pStyle w:val="TM2"/>
+            <w:tabs>
+              <w:tab w:val="left" w:pos="960"/>
+              <w:tab w:val="right" w:leader="dot" w:pos="9019"/>
+            </w:tabs>
+            <w:rPr>
+              <w:rFonts w:eastAsiaTheme="minorEastAsia" w:cstheme="minorBidi"/>
+              <w:b w:val="0"/>
+              <w:bCs w:val="0"/>
+              <w:noProof/>
+              <w:sz w:val="24"/>
+              <w:szCs w:val="24"/>
+            </w:rPr>
+          </w:pPr>
+          <w:hyperlink w:anchor="_Toc104247223" w:history="1">
+            <w:r>
+              <w:rPr>
+                <w:rStyle w:val="Lienhypertexte"/>
+                <w:noProof/>
+              </w:rPr>
+              <w:t>4.2</w:t>
+            </w:r>
+            <w:r>
+              <w:rPr>
+                <w:rFonts w:eastAsiaTheme="minorEastAsia" w:cstheme="minorBidi"/>
+                <w:b w:val="0"/>
+                <w:bCs w:val="0"/>
+                <w:noProof/>
+                <w:sz w:val="24"/>
+                <w:szCs w:val="24"/>
+              </w:rPr>
+              <w:tab/>
+            </w:r>
+            <w:r>
+              <w:rPr>
+                <w:rStyle w:val="Lienhypertexte"/>
+                <w:noProof/>
+              </w:rPr>
+              <w:t>Collaboration</w:t>
+            </w:r>
+            <w:r>
+              <w:rPr>
+                <w:noProof/>
+                <w:webHidden/>
+              </w:rPr>
+              <w:tab/>
+            </w:r>
+            <w:r>
+              <w:rPr>
+                <w:noProof/>
+                <w:webHidden/>
+              </w:rPr>
+              <w:fldChar w:fldCharType="begin"/>
+            </w:r>
+            <w:r>
+              <w:rPr>
+                <w:noProof/>
+                <w:webHidden/>
+              </w:rPr>
+              <w:instrText xml:space="preserve"> PAGEREF _Toc104247223 \h </w:instrText>
+            </w:r>
+            <w:r>
+              <w:rPr>
+                <w:noProof/>
+                <w:webHidden/>
+              </w:rPr>
+            </w:r>
+            <w:r>
+              <w:rPr>
+                <w:noProof/>
+                <w:webHidden/>
+              </w:rPr>
+              <w:fldChar w:fldCharType="separate"/>
+            </w:r>
+            <w:r>
+              <w:rPr>
+                <w:noProof/>
+                <w:webHidden/>
+              </w:rPr>
+              <w:t>11</w:t>
+            </w:r>
+            <w:r>
+              <w:rPr>
+                <w:noProof/>
+                <w:webHidden/>
+              </w:rPr>
+              <w:fldChar w:fldCharType="end"/>
+            </w:r>
+          </w:hyperlink>
+        </w:p>
+        <w:p>
+          <w:pPr>
+            <w:pStyle w:val="TM3"/>
+            <w:tabs>
+              <w:tab w:val="left" w:pos="1200"/>
+              <w:tab w:val="right" w:leader="dot" w:pos="9019"/>
+            </w:tabs>
+            <w:rPr>
+              <w:rFonts w:eastAsiaTheme="minorEastAsia" w:cstheme="minorBidi"/>
+              <w:noProof/>
+              <w:sz w:val="24"/>
+              <w:szCs w:val="24"/>
+            </w:rPr>
+          </w:pPr>
+          <w:hyperlink w:anchor="_Toc104247224" w:history="1">
+            <w:r>
+              <w:rPr>
+                <w:rStyle w:val="Lienhypertexte"/>
+                <w:noProof/>
+              </w:rPr>
+              <w:t>4.2.1</w:t>
+            </w:r>
+            <w:r>
+              <w:rPr>
+                <w:rFonts w:eastAsiaTheme="minorEastAsia" w:cstheme="minorBidi"/>
+                <w:noProof/>
+                <w:sz w:val="24"/>
+                <w:szCs w:val="24"/>
+              </w:rPr>
+              <w:tab/>
+            </w:r>
+            <w:r>
+              <w:rPr>
+                <w:rStyle w:val="Lienhypertexte"/>
+                <w:noProof/>
+              </w:rPr>
+              <w:t>Rôles des différent.e.s membres de l’équipe</w:t>
+            </w:r>
+            <w:r>
+              <w:rPr>
+                <w:noProof/>
+                <w:webHidden/>
+              </w:rPr>
+              <w:tab/>
+            </w:r>
+            <w:r>
+              <w:rPr>
+                <w:noProof/>
+                <w:webHidden/>
+              </w:rPr>
+              <w:fldChar w:fldCharType="begin"/>
+            </w:r>
+            <w:r>
+              <w:rPr>
+                <w:noProof/>
+                <w:webHidden/>
+              </w:rPr>
+              <w:instrText xml:space="preserve"> PAGEREF _Toc104247224 \h </w:instrText>
             </w:r>
             <w:r>
               <w:rPr>
@@ -3116,7 +3484,7 @@
       <w:bookmarkStart w:id="1" w:name="_uo3x874m8ahb" w:colFirst="0" w:colLast="0"/>
       <w:bookmarkStart w:id="2" w:name="_i3nb8yktyn8l" w:colFirst="0" w:colLast="0"/>
       <w:bookmarkStart w:id="3" w:name="_67gz2hu1szep" w:colFirst="0" w:colLast="0"/>
-      <w:bookmarkStart w:id="4" w:name="_Toc102661405"/>
+      <w:bookmarkStart w:id="4" w:name="_Toc104247197"/>
       <w:bookmarkEnd w:id="1"/>
       <w:bookmarkEnd w:id="2"/>
       <w:bookmarkEnd w:id="3"/>
@@ -3147,6 +3515,63 @@
     </w:p>
     <w:p>
       <w:pPr>
+        <w:rPr>
+          <w:lang w:val="fr"/>
+        </w:rPr>
+      </w:pPr>
+    </w:p>
+    <w:p>
+      <w:pPr>
+        <w:rPr>
+          <w:lang w:val="fr"/>
+        </w:rPr>
+      </w:pPr>
+      <w:r>
+        <w:rPr>
+          <w:lang w:val="fr"/>
+        </w:rPr>
+        <w:t xml:space="preserve">Pour se faire, nous </w:t>
+      </w:r>
+      <w:r>
+        <w:rPr>
+          <w:lang w:val="fr"/>
+        </w:rPr>
+        <w:t>nous aidons de</w:t>
+      </w:r>
+      <w:r>
+        <w:rPr>
+          <w:lang w:val="fr"/>
+        </w:rPr>
+        <w:t xml:space="preserve"> diverses technologies : GitHub</w:t>
+      </w:r>
+      <w:r>
+        <w:rPr>
+          <w:rStyle w:val="Appelnotedebasdep"/>
+          <w:lang w:val="fr"/>
+        </w:rPr>
+        <w:footnoteReference w:id="1"/>
+      </w:r>
+      <w:r>
+        <w:rPr>
+          <w:lang w:val="fr"/>
+        </w:rPr>
+        <w:t xml:space="preserve"> pour synchroniser notre travail, sur lequel nous utilisons Kanban pour avoir un suivi des tâches prévues, en cours et terminées et </w:t>
+      </w:r>
+      <w:r>
+        <w:rPr>
+          <w:lang w:val="fr"/>
+        </w:rPr>
+        <w:t>codons en</w:t>
+      </w:r>
+      <w:r>
+        <w:rPr>
+          <w:lang w:val="fr"/>
+        </w:rPr>
+        <w:t xml:space="preserve"> Java 11.</w:t>
+      </w:r>
+    </w:p>
+    <w:p>
+      <w:pPr>
         <w:spacing w:line="276" w:lineRule="auto"/>
         <w:jc w:val="left"/>
         <w:rPr>
@@ -3164,7 +3589,7 @@
       <w:pPr>
         <w:pStyle w:val="Titre1"/>
       </w:pPr>
-      <w:bookmarkStart w:id="5" w:name="_Toc102661406"/>
+      <w:bookmarkStart w:id="5" w:name="_Toc104247198"/>
       <w:r>
         <w:lastRenderedPageBreak/>
         <w:t>METHODOLOGIE</w:t>
@@ -3175,7 +3600,7 @@
       <w:pPr>
         <w:pStyle w:val="Titre2"/>
       </w:pPr>
-      <w:bookmarkStart w:id="6" w:name="_Toc102661407"/>
+      <w:bookmarkStart w:id="6" w:name="_Toc104247199"/>
       <w:r>
         <w:t>Description de l’équipe</w:t>
       </w:r>
@@ -3460,7 +3885,7 @@
       <w:pPr>
         <w:pStyle w:val="Titre2"/>
       </w:pPr>
-      <w:bookmarkStart w:id="7" w:name="_Toc102661408"/>
+      <w:bookmarkStart w:id="7" w:name="_Toc104247200"/>
       <w:r>
         <w:t>Description du mode de collaboration</w:t>
       </w:r>
@@ -3705,19 +4130,45 @@
         <w:rPr>
           <w:lang w:val="fr"/>
         </w:rPr>
-        <w:t>our chaque issue correspondant à une tâche, nous allons créer une branche y étant associée et il revient donc à la personne qui s’occupe de cette issue de déplacer cette tâche de la colonne « To Do »</w:t>
-      </w:r>
-      <w:r>
-        <w:rPr>
-          <w:lang w:val="fr"/>
-        </w:rPr>
-        <w:t xml:space="preserve"> (c.f. section suivante)</w:t>
-      </w:r>
-      <w:r>
-        <w:rPr>
-          <w:lang w:val="fr"/>
-        </w:rPr>
-        <w:t xml:space="preserve"> à la colonne « In progress » puis finalement à la colonne « Done ». Les branches associées aux issues seront nommées selon la convention « fb-nomDeTacheCorrespondant ».</w:t>
+        <w:t xml:space="preserve">our chaque issue </w:t>
+      </w:r>
+      <w:r>
+        <w:rPr>
+          <w:lang w:val="fr"/>
+        </w:rPr>
+        <w:t xml:space="preserve">– </w:t>
+      </w:r>
+      <w:r>
+        <w:rPr>
+          <w:lang w:val="fr"/>
+        </w:rPr>
+        <w:t>correspondant à une tâche, nous allons créer une branche y étant associée et il revient donc à la personne qui s’occupe de cette issue de déplacer cette tâche de la colonne « To Do » à la colonne « In progress » puis finalement à la colonne « Done ». Les branches associées aux issues seront nommées selon la convention « fb-nomDeTacheCorrespondant ».</w:t>
+      </w:r>
+    </w:p>
+    <w:p>
+      <w:pPr>
+        <w:rPr>
+          <w:lang w:val="fr"/>
+        </w:rPr>
+      </w:pPr>
+    </w:p>
+    <w:p>
+      <w:pPr>
+        <w:rPr>
+          <w:lang w:val="fr"/>
+        </w:rPr>
+      </w:pPr>
+      <w:r>
+        <w:rPr>
+          <w:lang w:val="fr"/>
+        </w:rPr>
+        <w:t>Les issue devront donc avoir des noms brefs, clairs et précis sur leur portée et seront créées au maximum durant la séance hebdomadaire, lors de la (re-) distribution de tâches.</w:t>
+      </w:r>
+      <w:r>
+        <w:rPr>
+          <w:lang w:val="fr"/>
+        </w:rPr>
+        <w:t xml:space="preserve"> Nous n’utilisons pas de template pour ces issues mais les taggons si elles entrent dans des catégories particulières, typiquement si elles sont de type « Backlog » d’un précédent Sprint.</w:t>
       </w:r>
     </w:p>
     <w:p>
@@ -3750,7 +4201,7 @@
       <w:pPr>
         <w:pStyle w:val="Titre3"/>
       </w:pPr>
-      <w:bookmarkStart w:id="8" w:name="_Toc102661409"/>
+      <w:bookmarkStart w:id="8" w:name="_Toc104247201"/>
       <w:r>
         <w:t>Séance hebdomadaire</w:t>
       </w:r>
@@ -3784,19 +4235,7 @@
         <w:rPr>
           <w:lang w:val="fr"/>
         </w:rPr>
-        <w:t>Les points à aborder sont</w:t>
-      </w:r>
-      <w:r>
-        <w:rPr>
-          <w:lang w:val="fr"/>
-        </w:rPr>
-        <w:t xml:space="preserve"> </w:t>
-      </w:r>
-      <w:r>
-        <w:rPr>
-          <w:lang w:val="fr"/>
-        </w:rPr>
-        <w:t>:</w:t>
+        <w:t>Les points à aborder sont :</w:t>
       </w:r>
     </w:p>
     <w:p>
@@ -4035,98 +4474,11 @@
       <w:pPr>
         <w:pStyle w:val="Titre3"/>
       </w:pPr>
-      <w:bookmarkStart w:id="9" w:name="_Toc102661410"/>
-      <w:r>
-        <w:t>Organisation</w:t>
+      <w:bookmarkStart w:id="9" w:name="_Toc104247202"/>
+      <w:r>
+        <w:t>Convention de nommages</w:t>
       </w:r>
       <w:bookmarkEnd w:id="9"/>
-    </w:p>
-    <w:p>
-      <w:pPr>
-        <w:rPr>
-          <w:lang w:val="fr"/>
-        </w:rPr>
-      </w:pPr>
-      <w:r>
-        <w:rPr>
-          <w:lang w:val="fr"/>
-        </w:rPr>
-        <w:t xml:space="preserve">Pour chaque sprint, nous créront un projet et y associeront un kanban afin d’étiqueter </w:t>
-      </w:r>
-      <w:r>
-        <w:rPr>
-          <w:lang w:val="fr"/>
-        </w:rPr>
-        <w:t>les issues</w:t>
-      </w:r>
-      <w:r>
-        <w:rPr>
-          <w:lang w:val="fr"/>
-        </w:rPr>
-        <w:t>. Ainsi, u</w:t>
-      </w:r>
-      <w:r>
-        <w:rPr>
-          <w:lang w:val="fr"/>
-        </w:rPr>
-        <w:t>ne fois les issues créé</w:t>
-      </w:r>
-      <w:r>
-        <w:rPr>
-          <w:lang w:val="fr"/>
-        </w:rPr>
-        <w:t>e, elle sera automatiquement mise dans la colonne « To Do ». Lorsqu’un membre commence à travailler dessus,</w:t>
-      </w:r>
-      <w:r>
-        <w:rPr>
-          <w:lang w:val="fr"/>
-        </w:rPr>
-        <w:t xml:space="preserve"> nous les déplaçons manuellement dans la colonne </w:t>
-      </w:r>
-      <w:r>
-        <w:rPr>
-          <w:lang w:val="fr"/>
-        </w:rPr>
-        <w:t>« I</w:t>
-      </w:r>
-      <w:r>
-        <w:rPr>
-          <w:lang w:val="fr"/>
-        </w:rPr>
-        <w:t>n progress</w:t>
-      </w:r>
-      <w:r>
-        <w:rPr>
-          <w:lang w:val="fr"/>
-        </w:rPr>
-        <w:t> », pour finalement la déplacer dans la colonne « Done » lorsque la tâche est terminée et que la pull-request associée a été acceptée et intégrée au main.</w:t>
-      </w:r>
-    </w:p>
-    <w:p>
-      <w:pPr>
-        <w:spacing w:line="276" w:lineRule="auto"/>
-        <w:jc w:val="left"/>
-        <w:rPr>
-          <w:lang w:val="fr"/>
-        </w:rPr>
-      </w:pPr>
-      <w:r>
-        <w:rPr>
-          <w:lang w:val="fr"/>
-        </w:rPr>
-        <w:br w:type="page"/>
-      </w:r>
-    </w:p>
-    <w:p>
-      <w:pPr>
-        <w:pStyle w:val="Titre3"/>
-      </w:pPr>
-      <w:bookmarkStart w:id="10" w:name="_Toc102661411"/>
-      <w:r>
-        <w:lastRenderedPageBreak/>
-        <w:t>Convention de nommages</w:t>
-      </w:r>
-      <w:bookmarkEnd w:id="10"/>
     </w:p>
     <w:p>
       <w:pPr>
@@ -4321,6 +4673,7 @@
           <w:rFonts w:cs="Arial"/>
           <w:color w:val="000000"/>
         </w:rPr>
+        <w:lastRenderedPageBreak/>
         <w:t>s</w:t>
       </w:r>
       <w:r>
@@ -4401,17 +4754,11 @@
       <w:pPr>
         <w:pStyle w:val="Titre3"/>
       </w:pPr>
-      <w:bookmarkStart w:id="11" w:name="_Toc102661412"/>
-      <w:r>
-        <w:t>Autres c</w:t>
-      </w:r>
-      <w:r>
-        <w:t>onvention</w:t>
-      </w:r>
-      <w:r>
-        <w:t>s</w:t>
-      </w:r>
-      <w:bookmarkEnd w:id="11"/>
+      <w:bookmarkStart w:id="10" w:name="_Toc104247203"/>
+      <w:r>
+        <w:t>Autres conventions</w:t>
+      </w:r>
+      <w:bookmarkEnd w:id="10"/>
     </w:p>
     <w:p>
       <w:pPr>
@@ -4489,11 +4836,11 @@
       <w:pPr>
         <w:pStyle w:val="Titre3"/>
       </w:pPr>
-      <w:bookmarkStart w:id="12" w:name="_Toc102661413"/>
+      <w:bookmarkStart w:id="11" w:name="_Toc104247204"/>
       <w:r>
         <w:t>Principes</w:t>
       </w:r>
-      <w:bookmarkEnd w:id="12"/>
+      <w:bookmarkEnd w:id="11"/>
     </w:p>
     <w:p>
       <w:r>
@@ -4705,353 +5052,352 @@
       <w:pPr>
         <w:pStyle w:val="Titre3"/>
       </w:pPr>
-      <w:bookmarkStart w:id="13" w:name="_Toc102661414"/>
+      <w:bookmarkStart w:id="12" w:name="_Toc104247205"/>
       <w:r>
         <w:t>Création de fonctionnalité</w:t>
       </w:r>
+      <w:bookmarkEnd w:id="12"/>
+    </w:p>
+    <w:p>
+      <w:pPr>
+        <w:rPr>
+          <w:lang w:val="fr"/>
+        </w:rPr>
+      </w:pPr>
+    </w:p>
+    <w:p>
+      <w:pPr>
+        <w:rPr>
+          <w:lang w:val="fr"/>
+        </w:rPr>
+      </w:pPr>
+      <w:r>
+        <w:rPr>
+          <w:lang w:val="fr"/>
+        </w:rPr>
+        <w:t>Pour chaque fonctionnalité nous allons suivre cette procédure.</w:t>
+      </w:r>
+    </w:p>
+    <w:p>
+      <w:pPr>
+        <w:rPr>
+          <w:lang w:val="fr"/>
+        </w:rPr>
+      </w:pPr>
+    </w:p>
+    <w:p>
+      <w:pPr>
+        <w:rPr>
+          <w:lang w:val="fr"/>
+        </w:rPr>
+      </w:pPr>
+      <w:r>
+        <w:rPr>
+          <w:lang w:val="fr"/>
+        </w:rPr>
+        <w:t xml:space="preserve">1. </w:t>
+      </w:r>
+      <w:r>
+        <w:rPr>
+          <w:lang w:val="fr"/>
+        </w:rPr>
+        <w:t xml:space="preserve"> </w:t>
+      </w:r>
+      <w:r>
+        <w:rPr>
+          <w:lang w:val="fr"/>
+        </w:rPr>
+        <w:t>Rédaction</w:t>
+      </w:r>
+      <w:r>
+        <w:rPr>
+          <w:lang w:val="fr"/>
+        </w:rPr>
+        <w:t xml:space="preserve"> </w:t>
+      </w:r>
+      <w:r>
+        <w:rPr>
+          <w:lang w:val="fr"/>
+        </w:rPr>
+        <w:t>d’</w:t>
+      </w:r>
+      <w:r>
+        <w:rPr>
+          <w:lang w:val="fr"/>
+        </w:rPr>
+        <w:t>une histoire pour des utilisateurs spécifiques</w:t>
+      </w:r>
+      <w:r>
+        <w:rPr>
+          <w:lang w:val="fr"/>
+        </w:rPr>
+        <w:t> ;</w:t>
+      </w:r>
+    </w:p>
+    <w:p>
+      <w:pPr>
+        <w:rPr>
+          <w:lang w:val="fr"/>
+        </w:rPr>
+      </w:pPr>
+      <w:r>
+        <w:rPr>
+          <w:lang w:val="fr"/>
+        </w:rPr>
+        <w:t>2</w:t>
+      </w:r>
+      <w:r>
+        <w:rPr>
+          <w:lang w:val="fr"/>
+        </w:rPr>
+        <w:t xml:space="preserve">. </w:t>
+      </w:r>
+      <w:r>
+        <w:rPr>
+          <w:lang w:val="fr"/>
+        </w:rPr>
+        <w:t xml:space="preserve"> Définition</w:t>
+      </w:r>
+      <w:r>
+        <w:rPr>
+          <w:lang w:val="fr"/>
+        </w:rPr>
+        <w:t xml:space="preserve"> </w:t>
+      </w:r>
+      <w:r>
+        <w:rPr>
+          <w:lang w:val="fr"/>
+        </w:rPr>
+        <w:t>d</w:t>
+      </w:r>
+      <w:r>
+        <w:rPr>
+          <w:lang w:val="fr"/>
+        </w:rPr>
+        <w:t>es spécifications</w:t>
+      </w:r>
+      <w:r>
+        <w:rPr>
+          <w:lang w:val="fr"/>
+        </w:rPr>
+        <w:t> ;</w:t>
+      </w:r>
+    </w:p>
+    <w:p>
+      <w:pPr>
+        <w:rPr>
+          <w:lang w:val="fr"/>
+        </w:rPr>
+      </w:pPr>
+      <w:r>
+        <w:rPr>
+          <w:lang w:val="fr"/>
+        </w:rPr>
+        <w:t>3</w:t>
+      </w:r>
+      <w:r>
+        <w:rPr>
+          <w:lang w:val="fr"/>
+        </w:rPr>
+        <w:t>.</w:t>
+      </w:r>
+      <w:r>
+        <w:rPr>
+          <w:lang w:val="fr"/>
+        </w:rPr>
+        <w:t xml:space="preserve"> </w:t>
+      </w:r>
+      <w:r>
+        <w:rPr>
+          <w:lang w:val="fr"/>
+        </w:rPr>
+        <w:t xml:space="preserve"> </w:t>
+      </w:r>
+      <w:r>
+        <w:rPr>
+          <w:lang w:val="fr"/>
+        </w:rPr>
+        <w:t>Séparation</w:t>
+      </w:r>
+      <w:r>
+        <w:rPr>
+          <w:lang w:val="fr"/>
+        </w:rPr>
+        <w:t xml:space="preserve"> </w:t>
+      </w:r>
+      <w:r>
+        <w:rPr>
+          <w:lang w:val="fr"/>
+        </w:rPr>
+        <w:t>du</w:t>
+      </w:r>
+      <w:r>
+        <w:rPr>
+          <w:lang w:val="fr"/>
+        </w:rPr>
+        <w:t xml:space="preserve"> problème en tâches solvables</w:t>
+      </w:r>
+      <w:r>
+        <w:rPr>
+          <w:lang w:val="fr"/>
+        </w:rPr>
+        <w:t>.</w:t>
+      </w:r>
+    </w:p>
+    <w:p>
+      <w:pPr>
+        <w:rPr>
+          <w:lang w:val="fr"/>
+        </w:rPr>
+      </w:pPr>
+    </w:p>
+    <w:p>
+      <w:pPr>
+        <w:rPr>
+          <w:lang w:val="fr"/>
+        </w:rPr>
+      </w:pPr>
+      <w:r>
+        <w:rPr>
+          <w:lang w:val="fr"/>
+        </w:rPr>
+        <w:t xml:space="preserve">Puis pour chaque tâche : </w:t>
+      </w:r>
+    </w:p>
+    <w:p>
+      <w:pPr>
+        <w:rPr>
+          <w:lang w:val="fr"/>
+        </w:rPr>
+      </w:pPr>
+    </w:p>
+    <w:p>
+      <w:pPr>
+        <w:ind w:left="720"/>
+        <w:rPr>
+          <w:lang w:val="fr"/>
+        </w:rPr>
+      </w:pPr>
+      <w:r>
+        <w:rPr>
+          <w:lang w:val="fr"/>
+        </w:rPr>
+        <w:t>1</w:t>
+      </w:r>
+      <w:r>
+        <w:rPr>
+          <w:lang w:val="fr"/>
+        </w:rPr>
+        <w:t>.</w:t>
+      </w:r>
+      <w:r>
+        <w:rPr>
+          <w:lang w:val="fr"/>
+        </w:rPr>
+        <w:t xml:space="preserve">  Création d’une issue et d’une branche associée ;</w:t>
+      </w:r>
+    </w:p>
+    <w:p>
+      <w:pPr>
+        <w:ind w:left="720"/>
+        <w:rPr>
+          <w:lang w:val="fr"/>
+        </w:rPr>
+      </w:pPr>
+      <w:r>
+        <w:rPr>
+          <w:lang w:val="fr"/>
+        </w:rPr>
+        <w:t xml:space="preserve">2.  </w:t>
+      </w:r>
+      <w:r>
+        <w:rPr>
+          <w:lang w:val="fr"/>
+        </w:rPr>
+        <w:t>Création de tests</w:t>
+      </w:r>
+      <w:r>
+        <w:rPr>
+          <w:lang w:val="fr"/>
+        </w:rPr>
+        <w:t> ;</w:t>
+      </w:r>
+    </w:p>
+    <w:p>
+      <w:pPr>
+        <w:ind w:left="720"/>
+        <w:rPr>
+          <w:lang w:val="fr"/>
+        </w:rPr>
+      </w:pPr>
+      <w:r>
+        <w:rPr>
+          <w:lang w:val="fr"/>
+        </w:rPr>
+        <w:t>4.  D</w:t>
+      </w:r>
+      <w:r>
+        <w:rPr>
+          <w:lang w:val="fr"/>
+        </w:rPr>
+        <w:t>éveloppement</w:t>
+      </w:r>
+      <w:r>
+        <w:rPr>
+          <w:lang w:val="fr"/>
+        </w:rPr>
+        <w:t> ;</w:t>
+      </w:r>
+    </w:p>
+    <w:p>
+      <w:pPr>
+        <w:ind w:left="720"/>
+        <w:rPr>
+          <w:lang w:val="fr"/>
+        </w:rPr>
+      </w:pPr>
+      <w:r>
+        <w:rPr>
+          <w:lang w:val="fr"/>
+        </w:rPr>
+        <w:t>5</w:t>
+      </w:r>
+      <w:r>
+        <w:rPr>
+          <w:lang w:val="fr"/>
+        </w:rPr>
+        <w:t xml:space="preserve">. </w:t>
+      </w:r>
+      <w:r>
+        <w:rPr>
+          <w:lang w:val="fr"/>
+        </w:rPr>
+        <w:t xml:space="preserve"> Pull request ;</w:t>
+      </w:r>
+    </w:p>
+    <w:p>
+      <w:pPr>
+        <w:ind w:left="720"/>
+        <w:rPr>
+          <w:lang w:val="fr"/>
+        </w:rPr>
+      </w:pPr>
+      <w:r>
+        <w:rPr>
+          <w:lang w:val="fr"/>
+        </w:rPr>
+        <w:t>6.  Intégration par un.e autre membre.</w:t>
+      </w:r>
+    </w:p>
+    <w:p>
+      <w:pPr>
+        <w:pStyle w:val="Titre3"/>
+      </w:pPr>
+      <w:bookmarkStart w:id="13" w:name="_Toc104247206"/>
+      <w:r>
+        <w:t>Release</w:t>
+      </w:r>
       <w:bookmarkEnd w:id="13"/>
-    </w:p>
-    <w:p>
-      <w:pPr>
-        <w:rPr>
-          <w:lang w:val="fr"/>
-        </w:rPr>
-      </w:pPr>
-    </w:p>
-    <w:p>
-      <w:pPr>
-        <w:rPr>
-          <w:lang w:val="fr"/>
-        </w:rPr>
-      </w:pPr>
-      <w:r>
-        <w:rPr>
-          <w:lang w:val="fr"/>
-        </w:rPr>
-        <w:t>Pour chaque fonctionnalité nous allons suivre cette procédure.</w:t>
-      </w:r>
-    </w:p>
-    <w:p>
-      <w:pPr>
-        <w:rPr>
-          <w:lang w:val="fr"/>
-        </w:rPr>
-      </w:pPr>
-    </w:p>
-    <w:p>
-      <w:pPr>
-        <w:rPr>
-          <w:lang w:val="fr"/>
-        </w:rPr>
-      </w:pPr>
-      <w:r>
-        <w:rPr>
-          <w:lang w:val="fr"/>
-        </w:rPr>
-        <w:t xml:space="preserve">1. </w:t>
-      </w:r>
-      <w:r>
-        <w:rPr>
-          <w:lang w:val="fr"/>
-        </w:rPr>
-        <w:t xml:space="preserve"> </w:t>
-      </w:r>
-      <w:r>
-        <w:rPr>
-          <w:lang w:val="fr"/>
-        </w:rPr>
-        <w:t>Rédaction</w:t>
-      </w:r>
-      <w:r>
-        <w:rPr>
-          <w:lang w:val="fr"/>
-        </w:rPr>
-        <w:t xml:space="preserve"> </w:t>
-      </w:r>
-      <w:r>
-        <w:rPr>
-          <w:lang w:val="fr"/>
-        </w:rPr>
-        <w:t>d’</w:t>
-      </w:r>
-      <w:r>
-        <w:rPr>
-          <w:lang w:val="fr"/>
-        </w:rPr>
-        <w:t>une histoire pour des utilisateurs spécifiques</w:t>
-      </w:r>
-      <w:r>
-        <w:rPr>
-          <w:lang w:val="fr"/>
-        </w:rPr>
-        <w:t> ;</w:t>
-      </w:r>
-    </w:p>
-    <w:p>
-      <w:pPr>
-        <w:rPr>
-          <w:lang w:val="fr"/>
-        </w:rPr>
-      </w:pPr>
-      <w:r>
-        <w:rPr>
-          <w:lang w:val="fr"/>
-        </w:rPr>
-        <w:t>2</w:t>
-      </w:r>
-      <w:r>
-        <w:rPr>
-          <w:lang w:val="fr"/>
-        </w:rPr>
-        <w:t xml:space="preserve">. </w:t>
-      </w:r>
-      <w:r>
-        <w:rPr>
-          <w:lang w:val="fr"/>
-        </w:rPr>
-        <w:t xml:space="preserve"> Définition</w:t>
-      </w:r>
-      <w:r>
-        <w:rPr>
-          <w:lang w:val="fr"/>
-        </w:rPr>
-        <w:t xml:space="preserve"> </w:t>
-      </w:r>
-      <w:r>
-        <w:rPr>
-          <w:lang w:val="fr"/>
-        </w:rPr>
-        <w:t>d</w:t>
-      </w:r>
-      <w:r>
-        <w:rPr>
-          <w:lang w:val="fr"/>
-        </w:rPr>
-        <w:t>es spécifications</w:t>
-      </w:r>
-      <w:r>
-        <w:rPr>
-          <w:lang w:val="fr"/>
-        </w:rPr>
-        <w:t> ;</w:t>
-      </w:r>
-    </w:p>
-    <w:p>
-      <w:pPr>
-        <w:rPr>
-          <w:lang w:val="fr"/>
-        </w:rPr>
-      </w:pPr>
-      <w:r>
-        <w:rPr>
-          <w:lang w:val="fr"/>
-        </w:rPr>
-        <w:t>3</w:t>
-      </w:r>
-      <w:r>
-        <w:rPr>
-          <w:lang w:val="fr"/>
-        </w:rPr>
-        <w:t>.</w:t>
-      </w:r>
-      <w:r>
-        <w:rPr>
-          <w:lang w:val="fr"/>
-        </w:rPr>
-        <w:t xml:space="preserve"> </w:t>
-      </w:r>
-      <w:r>
-        <w:rPr>
-          <w:lang w:val="fr"/>
-        </w:rPr>
-        <w:t xml:space="preserve"> </w:t>
-      </w:r>
-      <w:r>
-        <w:rPr>
-          <w:lang w:val="fr"/>
-        </w:rPr>
-        <w:t>Séparation</w:t>
-      </w:r>
-      <w:r>
-        <w:rPr>
-          <w:lang w:val="fr"/>
-        </w:rPr>
-        <w:t xml:space="preserve"> </w:t>
-      </w:r>
-      <w:r>
-        <w:rPr>
-          <w:lang w:val="fr"/>
-        </w:rPr>
-        <w:t>du</w:t>
-      </w:r>
-      <w:r>
-        <w:rPr>
-          <w:lang w:val="fr"/>
-        </w:rPr>
-        <w:t xml:space="preserve"> problème en tâches solvables</w:t>
-      </w:r>
-      <w:r>
-        <w:rPr>
-          <w:lang w:val="fr"/>
-        </w:rPr>
-        <w:t>.</w:t>
-      </w:r>
-    </w:p>
-    <w:p>
-      <w:pPr>
-        <w:rPr>
-          <w:lang w:val="fr"/>
-        </w:rPr>
-      </w:pPr>
-    </w:p>
-    <w:p>
-      <w:pPr>
-        <w:rPr>
-          <w:lang w:val="fr"/>
-        </w:rPr>
-      </w:pPr>
-      <w:r>
-        <w:rPr>
-          <w:lang w:val="fr"/>
-        </w:rPr>
-        <w:t xml:space="preserve">Puis pour chaque tâche : </w:t>
-      </w:r>
-    </w:p>
-    <w:p>
-      <w:pPr>
-        <w:rPr>
-          <w:lang w:val="fr"/>
-        </w:rPr>
-      </w:pPr>
-    </w:p>
-    <w:p>
-      <w:pPr>
-        <w:ind w:left="720"/>
-        <w:rPr>
-          <w:lang w:val="fr"/>
-        </w:rPr>
-      </w:pPr>
-      <w:r>
-        <w:rPr>
-          <w:lang w:val="fr"/>
-        </w:rPr>
-        <w:t>1</w:t>
-      </w:r>
-      <w:r>
-        <w:rPr>
-          <w:lang w:val="fr"/>
-        </w:rPr>
-        <w:t>.</w:t>
-      </w:r>
-      <w:r>
-        <w:rPr>
-          <w:lang w:val="fr"/>
-        </w:rPr>
-        <w:t xml:space="preserve">  Création d’une issue et d’une branche associée ;</w:t>
-      </w:r>
-    </w:p>
-    <w:p>
-      <w:pPr>
-        <w:ind w:left="720"/>
-        <w:rPr>
-          <w:lang w:val="fr"/>
-        </w:rPr>
-      </w:pPr>
-      <w:r>
-        <w:rPr>
-          <w:lang w:val="fr"/>
-        </w:rPr>
-        <w:t xml:space="preserve">2.  </w:t>
-      </w:r>
-      <w:r>
-        <w:rPr>
-          <w:lang w:val="fr"/>
-        </w:rPr>
-        <w:t>Création de tests</w:t>
-      </w:r>
-      <w:r>
-        <w:rPr>
-          <w:lang w:val="fr"/>
-        </w:rPr>
-        <w:t> ;</w:t>
-      </w:r>
-    </w:p>
-    <w:p>
-      <w:pPr>
-        <w:ind w:left="720"/>
-        <w:rPr>
-          <w:lang w:val="fr"/>
-        </w:rPr>
-      </w:pPr>
-      <w:r>
-        <w:rPr>
-          <w:lang w:val="fr"/>
-        </w:rPr>
-        <w:t>4.  D</w:t>
-      </w:r>
-      <w:r>
-        <w:rPr>
-          <w:lang w:val="fr"/>
-        </w:rPr>
-        <w:t>éveloppement</w:t>
-      </w:r>
-      <w:r>
-        <w:rPr>
-          <w:lang w:val="fr"/>
-        </w:rPr>
-        <w:t> ;</w:t>
-      </w:r>
-    </w:p>
-    <w:p>
-      <w:pPr>
-        <w:ind w:left="720"/>
-        <w:rPr>
-          <w:lang w:val="fr"/>
-        </w:rPr>
-      </w:pPr>
-      <w:r>
-        <w:rPr>
-          <w:lang w:val="fr"/>
-        </w:rPr>
-        <w:t>5</w:t>
-      </w:r>
-      <w:r>
-        <w:rPr>
-          <w:lang w:val="fr"/>
-        </w:rPr>
-        <w:t xml:space="preserve">. </w:t>
-      </w:r>
-      <w:r>
-        <w:rPr>
-          <w:lang w:val="fr"/>
-        </w:rPr>
-        <w:t xml:space="preserve"> Pull request ;</w:t>
-      </w:r>
-    </w:p>
-    <w:p>
-      <w:pPr>
-        <w:ind w:left="720"/>
-        <w:rPr>
-          <w:lang w:val="fr"/>
-        </w:rPr>
-      </w:pPr>
-      <w:r>
-        <w:rPr>
-          <w:lang w:val="fr"/>
-        </w:rPr>
-        <w:t>6.  Intégration par un.e autre membre.</w:t>
-      </w:r>
-    </w:p>
-    <w:p>
-      <w:pPr>
-        <w:pStyle w:val="Titre3"/>
-      </w:pPr>
-      <w:bookmarkStart w:id="14" w:name="_Toc102661415"/>
-      <w:r>
-        <w:lastRenderedPageBreak/>
-        <w:t>Release</w:t>
-      </w:r>
-      <w:bookmarkEnd w:id="14"/>
     </w:p>
     <w:p>
       <w:pPr>
@@ -5160,55 +5506,32 @@
         <w:rPr>
           <w:lang w:val="fr"/>
         </w:rPr>
-        <w:t>Ceci marque</w:t>
-      </w:r>
-      <w:r>
-        <w:rPr>
-          <w:lang w:val="fr"/>
-        </w:rPr>
-        <w:t>ra ainsi</w:t>
-      </w:r>
-      <w:r>
-        <w:rPr>
-          <w:lang w:val="fr"/>
-        </w:rPr>
-        <w:t xml:space="preserve"> la fin du sprint</w:t>
-      </w:r>
-      <w:r>
-        <w:rPr>
-          <w:lang w:val="fr"/>
-        </w:rPr>
-        <w:t xml:space="preserve"> en cours</w:t>
-      </w:r>
-      <w:r>
-        <w:rPr>
-          <w:lang w:val="fr"/>
-        </w:rPr>
-        <w:t>.</w:t>
+        <w:lastRenderedPageBreak/>
+        <w:t>Ceci marquera ainsi la fin du sprint en cours.</w:t>
       </w:r>
     </w:p>
     <w:p>
       <w:pPr>
         <w:pStyle w:val="Titre1"/>
       </w:pPr>
-      <w:bookmarkStart w:id="15" w:name="_Toc102661416"/>
+      <w:bookmarkStart w:id="14" w:name="_Toc104247207"/>
       <w:r>
         <w:t>SPRINT I – DEVELOPPEMENT AGILE</w:t>
       </w:r>
+      <w:bookmarkEnd w:id="14"/>
+    </w:p>
+    <w:p>
+      <w:pPr>
+        <w:pStyle w:val="Titre2"/>
+      </w:pPr>
+      <w:bookmarkStart w:id="15" w:name="_Toc104247208"/>
+      <w:r>
+        <w:t>Collaboration</w:t>
+      </w:r>
       <w:bookmarkEnd w:id="15"/>
     </w:p>
     <w:p>
       <w:pPr>
-        <w:pStyle w:val="Titre2"/>
-      </w:pPr>
-      <w:bookmarkStart w:id="16" w:name="_Toc102661417"/>
-      <w:r>
-        <w:t>Collaboration</w:t>
-      </w:r>
-      <w:bookmarkEnd w:id="16"/>
-    </w:p>
-    <w:p>
-      <w:pPr>
         <w:rPr>
           <w:lang w:val="fr"/>
         </w:rPr>
@@ -5229,13 +5552,52 @@
         <w:rPr>
           <w:lang w:val="fr"/>
         </w:rPr>
-        <w:t xml:space="preserve"> peine premièrement à tenir nos délais, mais également à avoir une stratégie structurée. Nous avons ainsi découvert que nous étions très efficaces en matière de </w:t>
-      </w:r>
-      <w:r>
-        <w:rPr>
-          <w:lang w:val="fr"/>
-        </w:rPr>
-        <w:t>discuter des problèmes</w:t>
+        <w:t xml:space="preserve"> peine premièrement à tenir nos délais, mais également à avoir une stratégie structurée. Nous avons ainsi découvert que nous étions très efficaces en matière de discuter des problèmes, </w:t>
+      </w:r>
+      <w:r>
+        <w:rPr>
+          <w:lang w:val="fr"/>
+        </w:rPr>
+        <w:t>s’entre-aider lorsque l’un.e d’entre nous était bloqué.e et</w:t>
+      </w:r>
+      <w:r>
+        <w:rPr>
+          <w:lang w:val="fr"/>
+        </w:rPr>
+        <w:t xml:space="preserve"> se fixer des objectifs.</w:t>
+      </w:r>
+    </w:p>
+    <w:p>
+      <w:pPr>
+        <w:spacing w:line="276" w:lineRule="auto"/>
+        <w:rPr>
+          <w:lang w:val="fr"/>
+        </w:rPr>
+      </w:pPr>
+    </w:p>
+    <w:p>
+      <w:pPr>
+        <w:rPr>
+          <w:lang w:val="fr"/>
+        </w:rPr>
+      </w:pPr>
+      <w:r>
+        <w:rPr>
+          <w:lang w:val="fr"/>
+        </w:rPr>
+        <w:t>Premièrement, le chapitre méthodologie nous a posé problème</w:t>
+      </w:r>
+      <w:r>
+        <w:rPr>
+          <w:lang w:val="fr"/>
+        </w:rPr>
+        <w:t xml:space="preserve"> </w:t>
+      </w:r>
+      <w:r>
+        <w:rPr>
+          <w:lang w:val="fr"/>
+        </w:rPr>
+        <w:t>; n’ayant pas une grande maîtrise de l’outil GitHub</w:t>
       </w:r>
       <w:r>
         <w:rPr>
@@ -5247,100 +5609,13 @@
         <w:rPr>
           <w:lang w:val="fr"/>
         </w:rPr>
-        <w:t>s’entre-aider lorsque l’un.e d’entre nous était bloqué.e et</w:t>
-      </w:r>
-      <w:r>
-        <w:rPr>
-          <w:lang w:val="fr"/>
-        </w:rPr>
-        <w:t xml:space="preserve"> se fixer des objectifs.</w:t>
-      </w:r>
-    </w:p>
-    <w:p>
-      <w:pPr>
-        <w:spacing w:line="276" w:lineRule="auto"/>
-        <w:rPr>
-          <w:lang w:val="fr"/>
-        </w:rPr>
-      </w:pPr>
-    </w:p>
-    <w:p>
-      <w:pPr>
-        <w:rPr>
-          <w:lang w:val="fr"/>
-        </w:rPr>
-      </w:pPr>
-      <w:r>
-        <w:rPr>
-          <w:lang w:val="fr"/>
-        </w:rPr>
-        <w:t>Premièrement, le chapitre méthodologie nous a posé problème</w:t>
-      </w:r>
-      <w:r>
-        <w:rPr>
-          <w:lang w:val="fr"/>
-        </w:rPr>
-        <w:t xml:space="preserve"> </w:t>
-      </w:r>
-      <w:r>
-        <w:rPr>
-          <w:lang w:val="fr"/>
-        </w:rPr>
-        <w:t>; n’ayant pas une grande maîtrise de l’outil GitHub</w:t>
-      </w:r>
-      <w:r>
-        <w:rPr>
-          <w:lang w:val="fr"/>
-        </w:rPr>
-        <w:t xml:space="preserve">, </w:t>
-      </w:r>
-      <w:r>
-        <w:rPr>
-          <w:lang w:val="fr"/>
-        </w:rPr>
         <w:t>nous avons eu plusieurs soucis quant à son utilisation</w:t>
       </w:r>
       <w:r>
         <w:rPr>
           <w:lang w:val="fr"/>
         </w:rPr>
-        <w:t xml:space="preserve"> – notamment sur la </w:t>
-      </w:r>
-      <w:r>
-        <w:rPr>
-          <w:lang w:val="fr"/>
-        </w:rPr>
-        <w:t xml:space="preserve">gestion des pull request, Kanban, </w:t>
-      </w:r>
-      <w:r>
-        <w:rPr>
-          <w:lang w:val="fr"/>
-        </w:rPr>
-        <w:t xml:space="preserve">un </w:t>
-      </w:r>
-      <w:r>
-        <w:rPr>
-          <w:lang w:val="fr"/>
-        </w:rPr>
-        <w:t xml:space="preserve">problème sur GitHub qui rendait l’accès à la classroom impossible pour Victoria, </w:t>
-      </w:r>
-      <w:r>
-        <w:rPr>
-          <w:lang w:val="fr"/>
-        </w:rPr>
-        <w:t>l’</w:t>
-      </w:r>
-      <w:r>
-        <w:rPr>
-          <w:lang w:val="fr"/>
-        </w:rPr>
-        <w:t xml:space="preserve">organisation en branches, </w:t>
-      </w:r>
-      <w:r>
-        <w:rPr>
-          <w:lang w:val="fr"/>
-        </w:rPr>
-        <w:t>etc.</w:t>
+        <w:t xml:space="preserve"> – notamment sur la gestion des pull request, Kanban, un problème sur GitHub qui rendait l’accès à la classroom impossible pour Victoria, l’organisation en branches, etc.</w:t>
       </w:r>
       <w:r>
         <w:rPr>
@@ -5459,14 +5734,61 @@
         <w:t xml:space="preserve"> </w:t>
       </w:r>
     </w:p>
+    <w:p/>
     <w:p>
       <w:pPr>
         <w:pStyle w:val="Titre2"/>
       </w:pPr>
-      <w:bookmarkStart w:id="17" w:name="_Toc102661418"/>
+      <w:bookmarkStart w:id="16" w:name="_Toc104247209"/>
+      <w:r>
+        <w:t>Stories</w:t>
+      </w:r>
+      <w:r>
+        <w:t xml:space="preserve"> et rôles </w:t>
+      </w:r>
+      <w:r>
+        <w:t>des membres</w:t>
+      </w:r>
+      <w:bookmarkEnd w:id="16"/>
+    </w:p>
+    <w:p>
+      <w:pPr>
+        <w:rPr>
+          <w:rFonts w:ascii="Times New Roman" w:hAnsi="Times New Roman"/>
+        </w:rPr>
+      </w:pPr>
+      <w:r>
+        <w:t xml:space="preserve">Nous avons choisi de diviser ce sprint en deux stories distinctes. La première consistait à créer un parseur pour les fichiers contenant les informations du site statique et la seconde consistait à gérer la command line. Le temps prévu pour la première story nous semblait plus conséquent et nous avons donc décidé de la diviser en deux tâches, respectivement le parseur markdown géré par Nicolas et le parseur yaml géré par Victoria, tandis qu’Olivier s’occupait de la ligne de commande. </w:t>
+      </w:r>
       <w:r>
         <w:lastRenderedPageBreak/>
-        <w:t>Stories</w:t>
+        <w:t>Il s’est avéré que la ligne de commande demandait un plus gros investissement que prévu et nous n’avons donc pas eu le temps d’aller au bout de cette story.</w:t>
+      </w:r>
+    </w:p>
+    <w:p>
+      <w:pPr>
+        <w:rPr>
+          <w:rFonts w:ascii="Times New Roman" w:hAnsi="Times New Roman"/>
+        </w:rPr>
+      </w:pPr>
+    </w:p>
+    <w:p>
+      <w:pPr>
+        <w:rPr>
+          <w:rFonts w:ascii="Times New Roman" w:hAnsi="Times New Roman"/>
+        </w:rPr>
+      </w:pPr>
+      <w:r>
+        <w:t>En ce qui concerne la story concernant le parseur, nous avions d’abord comme expliqué pensé séparer son implémentation en deux phases. Après recherches et réflexions, nous avons pensé à chercher du code déjà écrit (code reuse, c.f point suivant) ; nous avons finalement trouvé du code faisant ce qui était souhaité et l’avons ainsi implémenté par la suite sans difficulté.</w:t>
+      </w:r>
+    </w:p>
+    <w:p>
+      <w:pPr>
+        <w:pStyle w:val="Titre2"/>
+      </w:pPr>
+      <w:bookmarkStart w:id="17" w:name="_Toc104247210"/>
+      <w:r>
+        <w:t>Code reuse</w:t>
       </w:r>
       <w:bookmarkEnd w:id="17"/>
     </w:p>
@@ -5477,55 +5799,18 @@
         </w:rPr>
       </w:pPr>
       <w:r>
-        <w:t>Nous avons choisi de diviser ce sprint en deux stories distinctes. La première consistait à créer un parseur pour les fichiers contenant les informations du site statique et la seconde consistait à gérer la command line. Le temps prévu pour la première story nous semblait plus conséquent et nous avons donc décidé de la diviser en deux tâches, respectivement le parseur markdown géré par Nicolas et le parseur yaml géré par Victoria, tandis qu’Olivier s’occupait de la ligne de commande. Il s’est avéré que la ligne de commande demandait un plus gros investissement que prévu et nous n’avons donc pas eu le temps d’aller au bout de cette story.</w:t>
-      </w:r>
-    </w:p>
-    <w:p>
-      <w:pPr>
-        <w:rPr>
-          <w:rFonts w:ascii="Times New Roman" w:hAnsi="Times New Roman"/>
-        </w:rPr>
-      </w:pPr>
-    </w:p>
-    <w:p>
-      <w:pPr>
-        <w:rPr>
-          <w:rFonts w:ascii="Times New Roman" w:hAnsi="Times New Roman"/>
-        </w:rPr>
-      </w:pPr>
-      <w:r>
-        <w:t>En ce qui concerne la story concernant le parseur, nous avions d’abord comme expliqué pensé séparer son implémentation en deux phases. Après recherches et réflexions, nous avons pensé à chercher du code déjà écrit (code reuse, c.f point suivant) ; nous avons finalement trouvé du code faisant ce qui était souhaité et l’avons ainsi implémenté par la suite sans difficulté.</w:t>
+        <w:t>Pour le parseur, nous avons trouvé - comme mentionné ci-dessus - sur internet une librairie qui effectue automatiquement le parsing d’un fichier composé de yaml et de markdown. Alors que cette tâche nous semblait plutôt ardue, la découverte de cette librairie nous a largement simplifié la vie puisqu’il nous suffisait de rajouter des tests pour vérifier que tout fonctionne correctement. Nous sommes donc plutôt satisfait de notre utilisation de cette pratique agile.</w:t>
       </w:r>
     </w:p>
     <w:p>
       <w:pPr>
         <w:pStyle w:val="Titre2"/>
       </w:pPr>
-      <w:bookmarkStart w:id="18" w:name="_Toc102661419"/>
-      <w:r>
-        <w:t>Code reuse</w:t>
+      <w:bookmarkStart w:id="18" w:name="_Toc104247211"/>
+      <w:r>
+        <w:t>Test-first programming</w:t>
       </w:r>
       <w:bookmarkEnd w:id="18"/>
-    </w:p>
-    <w:p>
-      <w:pPr>
-        <w:rPr>
-          <w:rFonts w:ascii="Times New Roman" w:hAnsi="Times New Roman"/>
-        </w:rPr>
-      </w:pPr>
-      <w:r>
-        <w:t>Pour le parseur, nous avons trouvé - comme mentionné ci-dessus - sur internet une librairie qui effectue automatiquement le parsing d’un fichier composé de yaml et de markdown. Alors que cette tâche nous semblait plutôt ardue, la découverte de cette librairie nous a largement simplifié la vie puisqu’il nous suffisait de rajouter des tests pour vérifier que tout fonctionne correctement. Nous sommes donc plutôt satisfait de notre utilisation de cette pratique agile.</w:t>
-      </w:r>
-    </w:p>
-    <w:p>
-      <w:pPr>
-        <w:pStyle w:val="Titre2"/>
-      </w:pPr>
-      <w:bookmarkStart w:id="19" w:name="_Toc102661420"/>
-      <w:r>
-        <w:t>Test-first programming</w:t>
-      </w:r>
-      <w:bookmarkEnd w:id="19"/>
     </w:p>
     <w:p>
       <w:r>
@@ -5551,12 +5836,12 @@
       <w:pPr>
         <w:pStyle w:val="Titre2"/>
       </w:pPr>
-      <w:bookmarkStart w:id="20" w:name="_Toc102661421"/>
+      <w:bookmarkStart w:id="19" w:name="_Toc104247212"/>
       <w:r>
         <w:lastRenderedPageBreak/>
         <w:t>Commit early, commit often</w:t>
       </w:r>
-      <w:bookmarkEnd w:id="20"/>
+      <w:bookmarkEnd w:id="19"/>
     </w:p>
     <w:p>
       <w:pPr>
@@ -5616,17 +5901,84 @@
       <w:pPr>
         <w:pStyle w:val="Titre1"/>
       </w:pPr>
-      <w:bookmarkStart w:id="21" w:name="_Toc102661422"/>
+      <w:bookmarkStart w:id="20" w:name="_Toc104247213"/>
       <w:r>
         <w:t>SPRINT II – DÉVELOPPEMENT AGILE</w:t>
       </w:r>
+      <w:bookmarkEnd w:id="20"/>
+    </w:p>
+    <w:p>
+      <w:pPr>
+        <w:pStyle w:val="Titre2"/>
+      </w:pPr>
+      <w:bookmarkStart w:id="21" w:name="_Toc104247214"/>
+      <w:r>
+        <w:t>Backlog</w:t>
+      </w:r>
       <w:bookmarkEnd w:id="21"/>
     </w:p>
     <w:p>
       <w:pPr>
+        <w:rPr>
+          <w:lang w:val="fr"/>
+        </w:rPr>
+      </w:pPr>
+      <w:r>
+        <w:rPr>
+          <w:lang w:val="fr"/>
+        </w:rPr>
+        <w:t xml:space="preserve">Ayant pris du retard sur la méthodologie puis le Sprint I, nous avons passé le temps du Sprint II à tenter de ratrapper ce délai. Ainsi, nous avons poursuivi les tâches du Sprint I durant les semaines de celui-ci et allons ainsi ici expliquer les problèmes rencontrés, ainsi que les résolutions et réflexions </w:t>
+      </w:r>
+      <w:r>
+        <w:rPr>
+          <w:lang w:val="fr"/>
+        </w:rPr>
+        <w:t>associées</w:t>
+      </w:r>
+      <w:r>
+        <w:rPr>
+          <w:lang w:val="fr"/>
+        </w:rPr>
+        <w:t xml:space="preserve">. </w:t>
+      </w:r>
+    </w:p>
+    <w:p>
+      <w:pPr>
+        <w:rPr>
+          <w:lang w:val="fr"/>
+        </w:rPr>
+      </w:pPr>
+    </w:p>
+    <w:p>
+      <w:pPr>
+        <w:rPr>
+          <w:lang w:val="fr"/>
+        </w:rPr>
+      </w:pPr>
+      <w:r>
+        <w:rPr>
+          <w:lang w:val="fr"/>
+        </w:rPr>
+        <w:t xml:space="preserve">Sachant que nous allions ensuite avoir l’occasion de reprendre un code clean, nous n’avons pas distribué les rôles pour les tâches de ce Sprint afin de continuer à progresser sur les tâches du précédent ainsi que sur nos réflexions et améliorations </w:t>
+      </w:r>
+      <w:r>
+        <w:rPr>
+          <w:lang w:val="fr"/>
+        </w:rPr>
+        <w:t xml:space="preserve">d’organisation </w:t>
+      </w:r>
+      <w:r>
+        <w:rPr>
+          <w:lang w:val="fr"/>
+        </w:rPr>
+        <w:t>possibles.</w:t>
+      </w:r>
+    </w:p>
+    <w:p>
+      <w:pPr>
         <w:pStyle w:val="Titre2"/>
       </w:pPr>
-      <w:bookmarkStart w:id="22" w:name="_Toc102661423"/>
+      <w:bookmarkStart w:id="22" w:name="_Toc104247215"/>
       <w:r>
         <w:t>Conception incrémentale et décomposition</w:t>
       </w:r>
@@ -5641,7 +5993,7 @@
       <w:pPr>
         <w:pStyle w:val="Titre2"/>
       </w:pPr>
-      <w:bookmarkStart w:id="23" w:name="_Toc102661424"/>
+      <w:bookmarkStart w:id="23" w:name="_Toc104247216"/>
       <w:r>
         <w:t>Stories</w:t>
       </w:r>
@@ -5656,8 +6008,9 @@
       <w:pPr>
         <w:pStyle w:val="Titre2"/>
       </w:pPr>
-      <w:bookmarkStart w:id="24" w:name="_Toc102661425"/>
-      <w:r>
+      <w:bookmarkStart w:id="24" w:name="_Toc104247217"/>
+      <w:r>
+        <w:lastRenderedPageBreak/>
         <w:t>Refactoring</w:t>
       </w:r>
       <w:bookmarkEnd w:id="24"/>
@@ -5671,123 +6024,218 @@
       <w:pPr>
         <w:pStyle w:val="Titre2"/>
       </w:pPr>
-      <w:bookmarkStart w:id="25" w:name="_Toc102661426"/>
+      <w:bookmarkStart w:id="25" w:name="_Toc104247218"/>
+      <w:r>
+        <w:t>Test d’intégration et tests systèmes</w:t>
+      </w:r>
+      <w:bookmarkEnd w:id="25"/>
+    </w:p>
+    <w:p>
+      <w:r>
+        <w:t xml:space="preserve">Nous n’avons pas eu le temps d’écrire des tests d’intégration et des tests systèmes car nous n’avions tout simplement pas de code à tester en raison des problèmes rencontrés lors du premier sprint. Cependant, de tels tests étaient déjà présents dans </w:t>
+      </w:r>
+      <w:r>
+        <w:t>la correction fournie sur github et nous les avons donc récupérés tels quels pour notre projet</w:t>
+      </w:r>
+      <w:r>
+        <w:t>.</w:t>
+      </w:r>
+    </w:p>
+    <w:p>
+      <w:pPr>
+        <w:pStyle w:val="Titre2"/>
+      </w:pPr>
+      <w:bookmarkStart w:id="26" w:name="_Toc104247219"/>
+      <w:r>
+        <w:t>Automatisation</w:t>
+      </w:r>
+      <w:bookmarkEnd w:id="26"/>
+    </w:p>
+    <w:p>
+      <w:r>
+        <w:t>Nous n’avons pas eu l’occasion d’appréhender d’action particulièrement répétitive lors de ce sprint. Cependant, nous avons vu après le sprint que d’autres groupes avaient automatisé leur Kanban ou le release. Vu notre avancement, nous ne voulons pas perdre de temps avec l’automatisation du release mais songeons à automatiser le kanban pour le prochain sprint.</w:t>
+      </w:r>
+    </w:p>
+    <w:p>
+      <w:pPr>
+        <w:pStyle w:val="Titre2"/>
+      </w:pPr>
+      <w:bookmarkStart w:id="27" w:name="_Toc104247220"/>
+      <w:r>
+        <w:t>Commit early, commit often</w:t>
+      </w:r>
+      <w:bookmarkEnd w:id="27"/>
+    </w:p>
+    <w:p>
+      <w:r>
+        <w:t xml:space="preserve">En raison d’une </w:t>
+      </w:r>
+      <w:r>
+        <w:t>grande</w:t>
+      </w:r>
+      <w:r>
+        <w:t xml:space="preserve"> difficulté à faire fonctionner les outils notamment lors du premier sprint</w:t>
+      </w:r>
+      <w:r>
+        <w:t xml:space="preserve"> et de la mise en place de la méthodologie</w:t>
+      </w:r>
+      <w:r>
+        <w:t xml:space="preserve"> </w:t>
+      </w:r>
+      <w:r>
+        <w:t>– c</w:t>
+      </w:r>
+      <w:r>
+        <w:t>omme mentionné dans la section 2.5 du Sprint I</w:t>
+      </w:r>
+      <w:r>
+        <w:t xml:space="preserve"> – </w:t>
+      </w:r>
+      <w:r>
+        <w:t>nous n’avons malheureusement pas eu l’occasion d’effectuer de nombreux commits. Cela représente pour nous un gros échec au vu de l’importance de commits réguliers</w:t>
+      </w:r>
+      <w:r>
+        <w:t xml:space="preserve"> ; </w:t>
+      </w:r>
+      <w:r>
+        <w:t xml:space="preserve">nous </w:t>
+      </w:r>
+      <w:r>
+        <w:t>avons</w:t>
+      </w:r>
+      <w:r>
+        <w:t xml:space="preserve"> </w:t>
+      </w:r>
+      <w:r>
+        <w:t xml:space="preserve">cependant à ce stade établi un plan plus intensif pour la semaine à venir, ceci afin d’être entièrement à jour sur le projet et commencer le Sprint III sur un bon pied. </w:t>
+      </w:r>
+    </w:p>
+    <w:p/>
+    <w:p>
+      <w:r>
+        <w:t>Aussi, nous avons prévu d’établir un plan d’objectifs plus précis quant aux échéances de ces derniers pou</w:t>
+      </w:r>
+      <w:r>
+        <w:t xml:space="preserve">r les prochains Sprint </w:t>
+      </w:r>
+      <w:r>
+        <w:t xml:space="preserve">et de nous retrouver hebdomadairement </w:t>
+      </w:r>
+      <w:r>
+        <w:t xml:space="preserve">si besoin </w:t>
+      </w:r>
+      <w:r>
+        <w:t xml:space="preserve">afin </w:t>
+      </w:r>
+      <w:r>
+        <w:t>d’être à jour et de pouvoir discuter des problèmes rencontrés si besoin.</w:t>
+      </w:r>
+    </w:p>
+    <w:p>
+      <w:pPr>
+        <w:spacing w:after="240"/>
+      </w:pPr>
+    </w:p>
+    <w:p>
+      <w:pPr>
+        <w:pStyle w:val="Titre1"/>
+      </w:pPr>
+      <w:bookmarkStart w:id="28" w:name="_Toc104247221"/>
+      <w:r>
+        <w:t>SPRINT III – DÉVELOPPEMENT AGILE</w:t>
+      </w:r>
+      <w:bookmarkEnd w:id="28"/>
+    </w:p>
+    <w:p>
+      <w:pPr>
+        <w:pStyle w:val="Titre2"/>
+      </w:pPr>
+      <w:bookmarkStart w:id="29" w:name="_Toc104247222"/>
+      <w:r>
+        <w:t>INTRODUCTION</w:t>
+      </w:r>
+      <w:bookmarkEnd w:id="29"/>
+    </w:p>
+    <w:p>
+      <w:pPr>
+        <w:rPr>
+          <w:color w:val="FF0000"/>
+          <w:lang w:val="fr"/>
+        </w:rPr>
+      </w:pPr>
+      <w:r>
+        <w:rPr>
+          <w:color w:val="FF0000"/>
+          <w:lang w:val="fr"/>
+        </w:rPr>
+        <w:t>Blabla</w:t>
+      </w:r>
+    </w:p>
+    <w:p>
+      <w:pPr>
+        <w:pStyle w:val="Titre2"/>
+      </w:pPr>
+      <w:bookmarkStart w:id="30" w:name="_Toc104247223"/>
       <w:r>
         <w:lastRenderedPageBreak/>
-        <w:t>Test d’intégration et tests systèmes</w:t>
-      </w:r>
-      <w:bookmarkEnd w:id="25"/>
-    </w:p>
-    <w:p>
-      <w:r>
-        <w:t xml:space="preserve">Nous n’avons pas eu le temps d’écrire des tests d’intégration et des tests systèmes car nous n’avions tout simplement pas de code à tester en raison des problèmes rencontrés lors du premier sprint. Cependant, de tels tests étaient déjà présents dans </w:t>
-      </w:r>
-      <w:r>
-        <w:t>la correction fournie sur github et nous les avons donc récupérés tels quels pour notre projet</w:t>
-      </w:r>
-      <w:r>
-        <w:t>.</w:t>
-      </w:r>
-    </w:p>
-    <w:p>
-      <w:pPr>
-        <w:pStyle w:val="Titre2"/>
-      </w:pPr>
-      <w:bookmarkStart w:id="26" w:name="_Toc102661427"/>
-      <w:r>
-        <w:t>Automatisation</w:t>
-      </w:r>
-      <w:bookmarkEnd w:id="26"/>
-    </w:p>
-    <w:p>
-      <w:r>
-        <w:t>Nous n’avons pas eu l’occasion d’appréhender d’action particulièrement répétitive lors de ce sprint. Cependant, nous avons vu après le sprint que d’autres groupes avaient automatisé leur Kanban ou le release. Vu notre avancement, nous ne voulons pas perdre de temps avec l’automatisation du release mais songeons à automatiser le kanban pour le prochain sprint.</w:t>
-      </w:r>
-    </w:p>
-    <w:p>
-      <w:pPr>
-        <w:pStyle w:val="Titre2"/>
-      </w:pPr>
-      <w:bookmarkStart w:id="27" w:name="_Toc102661428"/>
-      <w:r>
-        <w:t>Commit early, commit often</w:t>
-      </w:r>
-      <w:bookmarkEnd w:id="27"/>
-    </w:p>
-    <w:p>
-      <w:r>
-        <w:t xml:space="preserve">En raison d’une </w:t>
-      </w:r>
-      <w:r>
-        <w:t>grande</w:t>
-      </w:r>
-      <w:r>
-        <w:t xml:space="preserve"> difficulté à faire fonctionner les outils notamment lors du premier sprint</w:t>
-      </w:r>
-      <w:r>
-        <w:t xml:space="preserve"> et de la mise en place de la méthodologie</w:t>
-      </w:r>
+        <w:t>Collaboration</w:t>
+      </w:r>
+      <w:bookmarkEnd w:id="30"/>
       <w:r>
         <w:t xml:space="preserve"> </w:t>
       </w:r>
-      <w:r>
-        <w:t>– c</w:t>
-      </w:r>
-      <w:r>
-        <w:t>omme mentionné dans la section 2.5 du Sprint I</w:t>
-      </w:r>
-      <w:r>
-        <w:t xml:space="preserve"> – </w:t>
-      </w:r>
-      <w:r>
-        <w:t>nous n’avons malheureusement pas eu l’occasion d’effectuer de nombreux commits. Cela représente pour nous un gros échec au vu de l’importance de commits réguliers</w:t>
-      </w:r>
-      <w:r>
-        <w:t xml:space="preserve"> ; </w:t>
-      </w:r>
-      <w:r>
-        <w:t xml:space="preserve">nous </w:t>
-      </w:r>
-      <w:r>
-        <w:t>avons</w:t>
-      </w:r>
-      <w:r>
-        <w:t xml:space="preserve"> </w:t>
-      </w:r>
-      <w:r>
-        <w:t xml:space="preserve">cependant à ce stade établi un plan plus intensif pour la semaine à venir, ceci afin d’être entièrement à jour sur le projet et commencer le Sprint III sur un bon pied. </w:t>
-      </w:r>
-    </w:p>
-    <w:p/>
-    <w:p>
-      <w:r>
-        <w:t>Aussi, nous avons prévu d’établir un plan d’objectifs plus précis quant aux échéances de ces derniers pou</w:t>
-      </w:r>
-      <w:r>
-        <w:t xml:space="preserve">r les prochains Sprint </w:t>
-      </w:r>
-      <w:r>
-        <w:t xml:space="preserve">et de nous retrouver hebdomadairement </w:t>
-      </w:r>
-      <w:r>
-        <w:t xml:space="preserve">si besoin </w:t>
-      </w:r>
-      <w:r>
-        <w:t xml:space="preserve">afin </w:t>
-      </w:r>
-      <w:r>
-        <w:t>d’être à jour et de pouvoir discuter des problèmes rencontrés si besoin.</w:t>
-      </w:r>
-    </w:p>
-    <w:p>
-      <w:pPr>
-        <w:spacing w:after="240"/>
-      </w:pPr>
+    </w:p>
+    <w:p>
+      <w:pPr>
+        <w:rPr>
+          <w:color w:val="FF0000"/>
+          <w:lang w:val="fr"/>
+        </w:rPr>
+      </w:pPr>
+      <w:r>
+        <w:rPr>
+          <w:color w:val="FF0000"/>
+          <w:lang w:val="fr"/>
+        </w:rPr>
+        <w:t>Blabla</w:t>
+      </w:r>
+    </w:p>
+    <w:p>
+      <w:pPr>
+        <w:pStyle w:val="Titre3"/>
+      </w:pPr>
+      <w:bookmarkStart w:id="31" w:name="_Toc104247224"/>
+      <w:r>
+        <w:t xml:space="preserve">Rôles des </w:t>
+      </w:r>
+      <w:r>
+        <w:t xml:space="preserve">différent.e.s </w:t>
+      </w:r>
+      <w:r>
+        <w:t>membres de l’équipe</w:t>
+      </w:r>
+      <w:bookmarkEnd w:id="31"/>
+    </w:p>
+    <w:p>
+      <w:pPr>
+        <w:rPr>
+          <w:color w:val="FF0000"/>
+          <w:lang w:val="fr"/>
+        </w:rPr>
+      </w:pPr>
+      <w:r>
+        <w:rPr>
+          <w:color w:val="FF0000"/>
+          <w:lang w:val="fr"/>
+        </w:rPr>
+        <w:t>blabla</w:t>
+      </w:r>
     </w:p>
     <w:p>
       <w:pPr>
         <w:rPr>
           <w:rFonts w:eastAsia="Oswald"/>
+          <w:lang w:val="fr"/>
         </w:rPr>
       </w:pPr>
     </w:p>
@@ -5835,6 +6283,11 @@
         <w:docPartUnique/>
       </w:docPartObj>
     </w:sdtPr>
+    <w:sdtEndPr>
+      <w:rPr>
+        <w:rStyle w:val="Numrodepage"/>
+      </w:rPr>
+    </w:sdtEndPr>
     <w:sdtContent>
       <w:p>
         <w:pPr>
@@ -5887,6 +6340,11 @@
         <w:docPartUnique/>
       </w:docPartObj>
     </w:sdtPr>
+    <w:sdtEndPr>
+      <w:rPr>
+        <w:rStyle w:val="Numrodepage"/>
+      </w:rPr>
+    </w:sdtEndPr>
     <w:sdtContent>
       <w:p>
         <w:pPr>
@@ -5952,6 +6410,33 @@
     <w:p>
       <w:r>
         <w:continuationSeparator/>
+      </w:r>
+    </w:p>
+  </w:footnote>
+  <w:footnote w:id="1">
+    <w:p>
+      <w:pPr>
+        <w:pStyle w:val="Notedebasdepage"/>
+      </w:pPr>
+      <w:r>
+        <w:rPr>
+          <w:rStyle w:val="Appelnotedebasdep"/>
+        </w:rPr>
+        <w:footnoteRef/>
+      </w:r>
+      <w:r>
+        <w:t xml:space="preserve"> </w:t>
+      </w:r>
+      <w:hyperlink r:id="rId1" w:history="1">
+        <w:r>
+          <w:rPr>
+            <w:rStyle w:val="Lienhypertexte"/>
+          </w:rPr>
+          <w:t>Lien de notre projet sur GitHub</w:t>
+        </w:r>
+      </w:hyperlink>
+      <w:r>
+        <w:t xml:space="preserve"> </w:t>
       </w:r>
     </w:p>
   </w:footnote>
@@ -8633,6 +9118,7 @@
   <w:style w:type="character" w:default="1" w:styleId="Policepardfaut">
     <w:name w:val="Default Paragraph Font"/>
     <w:uiPriority w:val="1"/>
+    <w:semiHidden/>
     <w:unhideWhenUsed/>
   </w:style>
   <w:style w:type="table" w:default="1" w:styleId="TableauNormal">

</xml_diff>

<commit_message>
Changement de snake en camelCase pour les variables, dans le rapport
</commit_message>
<xml_diff>
--- a/Portfolio.docx
+++ b/Portfolio.docx
@@ -231,6 +231,8 @@
         <w:jc w:val="center"/>
       </w:pPr>
     </w:p>
+    <w:bookmarkStart w:id="0" w:name="_7uoexac6ezbk" w:colFirst="0" w:colLast="0"/>
+    <w:bookmarkEnd w:id="0"/>
     <w:p>
       <w:pPr>
         <w:spacing w:line="276" w:lineRule="auto"/>
@@ -241,8 +243,6 @@
           <w:szCs w:val="26"/>
         </w:rPr>
       </w:pPr>
-      <w:bookmarkStart w:id="0" w:name="_7uoexac6ezbk" w:colFirst="0" w:colLast="0"/>
-      <w:bookmarkEnd w:id="0"/>
       <w:r>
         <w:rPr>
           <w:rFonts w:ascii="Oswald" w:eastAsia="Oswald" w:hAnsi="Oswald" w:cs="Oswald"/>
@@ -4604,7 +4604,21 @@
           <w:rFonts w:cs="Arial"/>
           <w:color w:val="000000"/>
         </w:rPr>
-        <w:t xml:space="preserve"> en snake </w:t>
+        <w:t xml:space="preserve"> en </w:t>
+      </w:r>
+      <w:r>
+        <w:rPr>
+          <w:rFonts w:cs="Arial"/>
+          <w:color w:val="000000"/>
+        </w:rPr>
+        <w:t>camelcase</w:t>
+      </w:r>
+      <w:r>
+        <w:rPr>
+          <w:rFonts w:cs="Arial"/>
+          <w:color w:val="000000"/>
+        </w:rPr>
+        <w:t xml:space="preserve"> </w:t>
       </w:r>
     </w:p>
     <w:p>
@@ -4624,7 +4638,21 @@
           <w:rFonts w:cs="Arial"/>
           <w:color w:val="000000"/>
         </w:rPr>
-        <w:t>afficher_personne()</w:t>
+        <w:t>afficher</w:t>
+      </w:r>
+      <w:r>
+        <w:rPr>
+          <w:rFonts w:cs="Arial"/>
+          <w:color w:val="000000"/>
+        </w:rPr>
+        <w:t>P</w:t>
+      </w:r>
+      <w:r>
+        <w:rPr>
+          <w:rFonts w:cs="Arial"/>
+          <w:color w:val="000000"/>
+        </w:rPr>
+        <w:t>ersonne()</w:t>
       </w:r>
     </w:p>
     <w:p>

</xml_diff>

<commit_message>
Portfolio avancé, manque tableaux des tâches + section sur manuel utilisateur + section LGTM
</commit_message>
<xml_diff>
--- a/Portfolio.docx
+++ b/Portfolio.docx
@@ -231,8 +231,6 @@
         <w:jc w:val="center"/>
       </w:pPr>
     </w:p>
-    <w:bookmarkStart w:id="0" w:name="_7uoexac6ezbk" w:colFirst="0" w:colLast="0"/>
-    <w:bookmarkEnd w:id="0"/>
     <w:p>
       <w:pPr>
         <w:spacing w:line="276" w:lineRule="auto"/>
@@ -243,6 +241,8 @@
           <w:szCs w:val="26"/>
         </w:rPr>
       </w:pPr>
+      <w:bookmarkStart w:id="0" w:name="_7uoexac6ezbk" w:colFirst="0" w:colLast="0"/>
+      <w:bookmarkEnd w:id="0"/>
       <w:r>
         <w:rPr>
           <w:rFonts w:ascii="Oswald" w:eastAsia="Oswald" w:hAnsi="Oswald" w:cs="Oswald"/>
@@ -4811,6 +4811,15 @@
         </w:rPr>
         <w:t>Langue : anglais</w:t>
       </w:r>
+      <w:r>
+        <w:rPr>
+          <w:rFonts w:ascii="Helvetica Neue" w:hAnsi="Helvetica Neue"/>
+          <w:color w:val="000000"/>
+          <w:sz w:val="24"/>
+          <w:szCs w:val="24"/>
+        </w:rPr>
+        <w:t xml:space="preserve"> pour le code, français pour la documentation</w:t>
+      </w:r>
     </w:p>
     <w:p>
       <w:pPr>
@@ -6178,98 +6187,164 @@
       <w:pPr>
         <w:pStyle w:val="Titre2"/>
       </w:pPr>
-      <w:bookmarkStart w:id="29" w:name="_Toc104247222"/>
-      <w:r>
-        <w:t>INTRODUCTION</w:t>
-      </w:r>
-      <w:bookmarkEnd w:id="29"/>
-    </w:p>
-    <w:p>
-      <w:pPr>
-        <w:rPr>
-          <w:color w:val="FF0000"/>
-          <w:lang w:val="fr"/>
-        </w:rPr>
-      </w:pPr>
-      <w:r>
-        <w:rPr>
-          <w:color w:val="FF0000"/>
-          <w:lang w:val="fr"/>
-        </w:rPr>
-        <w:t>Blabla</w:t>
+      <w:r>
+        <w:t>Backlog</w:t>
+      </w:r>
+    </w:p>
+    <w:p>
+      <w:r>
+        <w:t xml:space="preserve">Comme expliqué précédemment, nous n’avons pas eu le temps de faire le sprint II en raison du retard accumulé lors du premier sprint. Nous avons donc dû récupérer </w:t>
+      </w:r>
+      <w:r>
+        <w:lastRenderedPageBreak/>
+        <w:t>le code fourni afin de repartir sur des bases saines. Or, ce code n’étant pas parfait, nous avons passé la majorité du sprint III à factoriser, compléter et commenter le code fourni pour le sprint II. Nous n’avons donc pas pas eu l’occasion d’ajouter de nouvelles fonctionnalités, en revanche nous avons essayé d’appliquer les pratiques agiles citées ci-dessous dans le cadre de nos améliorations du second sprint.</w:t>
       </w:r>
     </w:p>
     <w:p>
       <w:pPr>
         <w:pStyle w:val="Titre2"/>
       </w:pPr>
-      <w:bookmarkStart w:id="30" w:name="_Toc104247223"/>
+      <w:r>
+        <w:t>Conception incrémentale</w:t>
+      </w:r>
+    </w:p>
+    <w:p>
+      <w:r>
+        <w:drawing>
+          <wp:anchor distT="0" distB="0" distL="114300" distR="114300" simplePos="0" relativeHeight="251658240" behindDoc="0" locked="0" layoutInCell="1" allowOverlap="1" wp14:anchorId="55873F07" wp14:editId="6494BB95">
+            <wp:simplePos x="0" y="0"/>
+            <wp:positionH relativeFrom="column">
+              <wp:posOffset>303530</wp:posOffset>
+            </wp:positionH>
+            <wp:positionV relativeFrom="paragraph">
+              <wp:posOffset>1629501</wp:posOffset>
+            </wp:positionV>
+            <wp:extent cx="5123180" cy="3256280"/>
+            <wp:effectExtent l="0" t="0" r="0" b="0"/>
+            <wp:wrapTopAndBottom/>
+            <wp:docPr id="1" name="Image 1"/>
+            <wp:cNvGraphicFramePr>
+              <a:graphicFrameLocks xmlns:a="http://schemas.openxmlformats.org/drawingml/2006/main" noChangeAspect="1"/>
+            </wp:cNvGraphicFramePr>
+            <a:graphic xmlns:a="http://schemas.openxmlformats.org/drawingml/2006/main">
+              <a:graphicData uri="http://schemas.openxmlformats.org/drawingml/2006/picture">
+                <pic:pic xmlns:pic="http://schemas.openxmlformats.org/drawingml/2006/picture">
+                  <pic:nvPicPr>
+                    <pic:cNvPr id="0" name="Picture 1"/>
+                    <pic:cNvPicPr>
+                      <a:picLocks noChangeAspect="1" noChangeArrowheads="1"/>
+                    </pic:cNvPicPr>
+                  </pic:nvPicPr>
+                  <pic:blipFill>
+                    <a:blip r:embed="rId10">
+                      <a:extLst>
+                        <a:ext uri="{28A0092B-C50C-407E-A947-70E740481C1C}">
+                          <a14:useLocalDpi xmlns:a14="http://schemas.microsoft.com/office/drawing/2010/main" val="0"/>
+                        </a:ext>
+                      </a:extLst>
+                    </a:blip>
+                    <a:srcRect/>
+                    <a:stretch>
+                      <a:fillRect/>
+                    </a:stretch>
+                  </pic:blipFill>
+                  <pic:spPr bwMode="auto">
+                    <a:xfrm>
+                      <a:off x="0" y="0"/>
+                      <a:ext cx="5123180" cy="3256280"/>
+                    </a:xfrm>
+                    <a:prstGeom prst="rect">
+                      <a:avLst/>
+                    </a:prstGeom>
+                    <a:noFill/>
+                    <a:ln>
+                      <a:noFill/>
+                    </a:ln>
+                  </pic:spPr>
+                </pic:pic>
+              </a:graphicData>
+            </a:graphic>
+            <wp14:sizeRelH relativeFrom="page">
+              <wp14:pctWidth>0</wp14:pctWidth>
+            </wp14:sizeRelH>
+            <wp14:sizeRelV relativeFrom="page">
+              <wp14:pctHeight>0</wp14:pctHeight>
+            </wp14:sizeRelV>
+          </wp:anchor>
+        </w:drawing>
+      </w:r>
+      <w:r>
+        <w:t>Lors de ce troisième sprint, nous avons eu le temps pour la première fois de dessiner un diagramme afin de nous aider à modéliser le système à mettre en place. Il s’agit d’un diagramme d’activité dont la représentation se trouve ci-dessous. En revanche nous n’avons pas encore eu l’occasion de mettre en place des diagrammes de classes, de cas d’utilisation ou de séquence. Nous n’avons également pas eu le temps d’introduire un système de fichiers ainsi qu’une abstraction qui encapsule la WatchService API. Nous essaierons donc de mettre en place ces infrastructures ainsi que les diagrammes manquants lors du dernier sprint.</w:t>
+      </w:r>
+    </w:p>
+    <w:p>
+      <w:pPr>
+        <w:pStyle w:val="Titre2"/>
+        <w:rPr>
+          <w:bdr w:val="none" w:sz="0" w:space="0" w:color="auto" w:frame="1"/>
+        </w:rPr>
+      </w:pPr>
+      <w:r>
+        <w:rPr>
+          <w:bdr w:val="none" w:sz="0" w:space="0" w:color="auto" w:frame="1"/>
+        </w:rPr>
+        <w:t xml:space="preserve">Refractoring </w:t>
+      </w:r>
+    </w:p>
+    <w:p>
+      <w:r>
+        <w:t>Comme mentionné dans le sprint précédent, l’objectif lors de ce sprint était de factoriser le code fourni pour le second sprint. En particulier, nous avons ajouté des commentaires dans le code et traduit les commentaires existants afin d’avoir une homogénéité au niveau de la langue des commentaires. En effet, nous avons réalisé lors de ce sprint que même si l’anglais était plus adapté pour le code et les différents noms de variables, le français était une meilleure solution pour les commentaires puisqu’il s’agit de la langue maternelle des trois membres du groupe et que les commentaires contiennent parfois des phrases complexes et difficiles à traduire en anglais. Nous avons également factorisé un maximum le code fourni afin de simplifier la compréhension du code et tenter de se réapproprier celui-ci.</w:t>
+      </w:r>
+    </w:p>
+    <w:p>
+      <w:pPr>
+        <w:pStyle w:val="Titre2"/>
+      </w:pPr>
       <w:r>
         <w:lastRenderedPageBreak/>
-        <w:t>Collaboration</w:t>
-      </w:r>
-      <w:bookmarkEnd w:id="30"/>
-      <w:r>
-        <w:t xml:space="preserve"> </w:t>
-      </w:r>
-    </w:p>
-    <w:p>
-      <w:pPr>
-        <w:rPr>
-          <w:color w:val="FF0000"/>
-          <w:lang w:val="fr"/>
-        </w:rPr>
-      </w:pPr>
-      <w:r>
-        <w:rPr>
-          <w:color w:val="FF0000"/>
-          <w:lang w:val="fr"/>
-        </w:rPr>
-        <w:t>Blabla</w:t>
-      </w:r>
-    </w:p>
-    <w:p>
-      <w:pPr>
-        <w:pStyle w:val="Titre3"/>
-      </w:pPr>
-      <w:bookmarkStart w:id="31" w:name="_Toc104247224"/>
-      <w:r>
-        <w:t xml:space="preserve">Rôles des </w:t>
-      </w:r>
-      <w:r>
-        <w:t xml:space="preserve">différent.e.s </w:t>
-      </w:r>
-      <w:r>
-        <w:t>membres de l’équipe</w:t>
-      </w:r>
-      <w:bookmarkEnd w:id="31"/>
-    </w:p>
-    <w:p>
-      <w:pPr>
-        <w:rPr>
-          <w:color w:val="FF0000"/>
-          <w:lang w:val="fr"/>
-        </w:rPr>
-      </w:pPr>
-      <w:r>
-        <w:rPr>
-          <w:color w:val="FF0000"/>
-          <w:lang w:val="fr"/>
-        </w:rPr>
-        <w:t>blabla</w:t>
-      </w:r>
-    </w:p>
-    <w:p>
-      <w:pPr>
-        <w:rPr>
-          <w:rFonts w:eastAsia="Oswald"/>
-          <w:lang w:val="fr"/>
+        <w:t>Stories</w:t>
+      </w:r>
+    </w:p>
+    <w:p>
+      <w:r>
+        <w:t>Pour ce sprint, nous avons choisi de subdiviser les différentes stories en sous-tâches et d’assigner chaque sous-tâche à un membre du groupe. En raison du manque de temps à disposition, la majorité de ces sous-tâches concernent en réalité des améliorations du code fourni lors du sprint précédent et nous n’avons pas attribué la totalité des tâches demandées pour ce troisième sprint. On affiche ci-dessous le tableau contenant les différentes stories et leurs sous-tâches, avec pour chacune d’entre elles la personne qui doit s’en charger, sa durée dans un scénario optimiste et pessimiste, la durée réelle de la sous-tâche ainsi que la différence entre la durée effective et la moyenne des durées optimiste et pessimiste de la sous-tâche.</w:t>
+      </w:r>
+    </w:p>
+    <w:p>
+      <w:pPr>
+        <w:pStyle w:val="Titre2"/>
+        <w:rPr>
+          <w:bdr w:val="none" w:sz="0" w:space="0" w:color="auto" w:frame="1"/>
+        </w:rPr>
+      </w:pPr>
+      <w:r>
+        <w:rPr>
+          <w:bdr w:val="none" w:sz="0" w:space="0" w:color="auto" w:frame="1"/>
+        </w:rPr>
+        <w:t>Manuel utilisateur</w:t>
+      </w:r>
+    </w:p>
+    <w:p>
+      <w:r>
+        <w:t>Olivier a réalisé un manuel utilisateur détaillant l’installation et l’utilisation du générateur de site statique.</w:t>
+      </w:r>
+    </w:p>
+    <w:p>
+      <w:pPr>
+        <w:pStyle w:val="Titre2"/>
+        <w:numPr>
+          <w:ilvl w:val="0"/>
+          <w:numId w:val="0"/>
+        </w:numPr>
+        <w:rPr>
+          <w:rFonts w:ascii="Times New Roman" w:eastAsia="Times New Roman" w:hAnsi="Times New Roman"/>
+          <w:lang w:val="fr-CH"/>
         </w:rPr>
       </w:pPr>
     </w:p>
     <w:sectPr>
-      <w:footerReference w:type="even" r:id="rId10"/>
-      <w:footerReference w:type="default" r:id="rId11"/>
+      <w:footerReference w:type="even" r:id="rId11"/>
+      <w:footerReference w:type="default" r:id="rId12"/>
       <w:pgSz w:w="11909" w:h="16834"/>
       <w:pgMar w:top="1440" w:right="1440" w:bottom="1440" w:left="1440" w:header="720" w:footer="720" w:gutter="0"/>
       <w:pgNumType w:start="1"/>

</xml_diff>